<commit_message>
+) Correct mistake in Answer 16
</commit_message>
<xml_diff>
--- a/4th_sem/ass/Fragenkatalog/Anwsers of Questionnaire/Final_v0.90/Fragenkatalog_v3_and_Answers.docx
+++ b/4th_sem/ass/Fragenkatalog/Anwsers of Questionnaire/Final_v0.90/Fragenkatalog_v3_and_Answers.docx
@@ -1683,21 +1683,7 @@
           <w:sz w:val="20"/>
           <w:szCs w:val="20"/>
         </w:rPr>
-        <w:t xml:space="preserve"> an einem </w:t>
-      </w:r>
-      <w:r>
-        <w:rPr>
-          <w:sz w:val="20"/>
-          <w:szCs w:val="20"/>
-        </w:rPr>
-        <w:t>Index</w:t>
-      </w:r>
-      <w:r>
-        <w:rPr>
-          <w:sz w:val="20"/>
-          <w:szCs w:val="20"/>
-        </w:rPr>
-        <w:t xml:space="preserve"> im Ring eingefügt.</w:t>
+        <w:t xml:space="preserve"> an einem Index im Ring eingefügt.</w:t>
       </w:r>
     </w:p>
     <w:p>
@@ -1861,15 +1847,7 @@
           <w:szCs w:val="20"/>
           <w:lang w:val="de-DE"/>
         </w:rPr>
-        <w:t xml:space="preserve">der für </w:t>
-      </w:r>
-      <w:r>
-        <w:rPr>
-          <w:sz w:val="20"/>
-          <w:szCs w:val="20"/>
-          <w:lang w:val="de-DE"/>
-        </w:rPr>
-        <w:t>das Speichern zuständige Knoten gefunden.</w:t>
+        <w:t>der für das Speichern zuständige Knoten gefunden.</w:t>
       </w:r>
     </w:p>
     <w:p>
@@ -1890,21 +1868,7 @@
           <w:sz w:val="20"/>
           <w:szCs w:val="20"/>
         </w:rPr>
-        <w:t xml:space="preserve">Diesem wird anschließend das einzufügende </w:t>
-      </w:r>
-      <w:r>
-        <w:rPr>
-          <w:sz w:val="20"/>
-          <w:szCs w:val="20"/>
-        </w:rPr>
-        <w:t>Key-Value Pair</w:t>
-      </w:r>
-      <w:r>
-        <w:rPr>
-          <w:sz w:val="20"/>
-          <w:szCs w:val="20"/>
-        </w:rPr>
-        <w:t xml:space="preserve"> zugewiesen.</w:t>
+        <w:t>Diesem wird anschließend das einzufügende Key-Value Pair zugewiesen.</w:t>
       </w:r>
     </w:p>
     <w:p>
@@ -2524,15 +2488,7 @@
           <w:sz w:val="20"/>
           <w:szCs w:val="20"/>
         </w:rPr>
-        <w:t>s</w:t>
-      </w:r>
-      <w:r>
-        <w:rPr>
-          <w:i/>
-          <w:sz w:val="20"/>
-          <w:szCs w:val="20"/>
-        </w:rPr>
-        <w:t>uccessor</w:t>
+        <w:t>successor</w:t>
       </w:r>
       <w:proofErr w:type="spellEnd"/>
       <w:r>
@@ -3109,10 +3065,7 @@
       </w:r>
       <w:proofErr w:type="spellEnd"/>
       <w:r>
-        <w:t>-Control (TC)-Nachrichten.</w:t>
-      </w:r>
-      <w:r>
-        <w:t xml:space="preserve"> </w:t>
+        <w:t xml:space="preserve">-Control (TC)-Nachrichten. </w:t>
       </w:r>
       <w:r>
         <w:t xml:space="preserve">Ein im Netz teilnehmendes Gerät (Knoten) entdeckt seine 1-Hop- und 2-Hop-Nachbarn über die periodisch verschickten HELLO-Nachrichten. Diese enthalten die IP-Adressen der bereits bekannten 1-Hop-Nachbarn sowie den Status der Verbindung zu ihnen und werden nicht weitergeleitet. Aus seinen 1-Hop-Nachbarn wählt jeder Knoten Multipoint </w:t>
@@ -3392,14 +3345,7 @@
           <w:sz w:val="20"/>
           <w:szCs w:val="20"/>
         </w:rPr>
-        <w:t xml:space="preserve"> basierten</w:t>
-      </w:r>
-      <w:r>
-        <w:rPr>
-          <w:sz w:val="20"/>
-          <w:szCs w:val="20"/>
-        </w:rPr>
-        <w:t xml:space="preserve">, </w:t>
+        <w:t xml:space="preserve"> basierten, </w:t>
       </w:r>
       <w:r>
         <w:rPr>
@@ -3892,13 +3838,15 @@
           <w:b/>
           <w:sz w:val="20"/>
           <w:szCs w:val="20"/>
-        </w:rPr>
-      </w:pPr>
-      <w:r>
-        <w:rPr>
-          <w:b/>
-          <w:sz w:val="20"/>
-          <w:szCs w:val="20"/>
+          <w:lang w:val="en-GB"/>
+        </w:rPr>
+      </w:pPr>
+      <w:r>
+        <w:rPr>
+          <w:b/>
+          <w:sz w:val="20"/>
+          <w:szCs w:val="20"/>
+          <w:lang w:val="en-GB"/>
         </w:rPr>
         <w:t>Dynamic Source Routing vs. AODV:</w:t>
       </w:r>
@@ -5481,6 +5429,8 @@
         </w:rPr>
         <w:t>“ Schreibe modifiziertes Objekt zurück in den Space</w:t>
       </w:r>
+      <w:bookmarkStart w:id="0" w:name="_GoBack"/>
+      <w:bookmarkEnd w:id="0"/>
     </w:p>
     <w:p>
       <w:pPr>
@@ -5533,7 +5483,7 @@
           <w:sz w:val="20"/>
           <w:szCs w:val="20"/>
         </w:rPr>
-        <w:t>delete</w:t>
+        <w:t>take</w:t>
       </w:r>
       <w:proofErr w:type="spellEnd"/>
       <w:r>
@@ -10258,8 +10208,6 @@
         </w:rPr>
         <w:t>.</w:t>
       </w:r>
-      <w:bookmarkStart w:id="0" w:name="_GoBack"/>
-      <w:bookmarkEnd w:id="0"/>
     </w:p>
     <w:p>
       <w:pPr>
@@ -14200,7 +14148,7 @@
   <a:extraClrSchemeLst/>
   <a:extLst>
     <a:ext uri="{05A4C25C-085E-4340-85A3-A5531E510DB2}">
-      <thm15:themeFamily xmlns:thm15="http://schemas.microsoft.com/office/thememl/2012/main" xmlns="" name="Office Theme" id="{62F939B6-93AF-4DB8-9C6B-D6C7DFDC589F}" vid="{4A3C46E8-61CC-4603-A589-7422A47A8E4A}"/>
+      <thm15:themeFamily xmlns="" xmlns:thm15="http://schemas.microsoft.com/office/thememl/2012/main" name="Office Theme" id="{62F939B6-93AF-4DB8-9C6B-D6C7DFDC589F}" vid="{4A3C46E8-61CC-4603-A589-7422A47A8E4A}"/>
     </a:ext>
   </a:extLst>
 </a:theme>

</xml_diff>

<commit_message>
+) Correct mistake in Answer 8
</commit_message>
<xml_diff>
--- a/4th_sem/ass/Fragenkatalog/Anwsers of Questionnaire/Final_v0.90/Fragenkatalog_v3_and_Answers.docx
+++ b/4th_sem/ass/Fragenkatalog/Anwsers of Questionnaire/Final_v0.90/Fragenkatalog_v3_and_Answers.docx
@@ -2195,16 +2195,14 @@
         </w:rPr>
         <w:t>(</w:t>
       </w:r>
-      <w:proofErr w:type="spellStart"/>
       <w:r>
         <w:rPr>
           <w:i/>
           <w:sz w:val="20"/>
           <w:szCs w:val="20"/>
         </w:rPr>
-        <w:t>torrent</w:t>
-      </w:r>
-      <w:proofErr w:type="spellEnd"/>
+        <w:t>IP</w:t>
+      </w:r>
       <w:r>
         <w:rPr>
           <w:i/>
@@ -2295,6 +2293,8 @@
         </w:rPr>
         <w:t>)</w:t>
       </w:r>
+      <w:bookmarkStart w:id="0" w:name="_GoBack"/>
+      <w:bookmarkEnd w:id="0"/>
     </w:p>
     <w:p>
       <w:pPr>
@@ -5429,8 +5429,6 @@
         </w:rPr>
         <w:t>“ Schreibe modifiziertes Objekt zurück in den Space</w:t>
       </w:r>
-      <w:bookmarkStart w:id="0" w:name="_GoBack"/>
-      <w:bookmarkEnd w:id="0"/>
     </w:p>
     <w:p>
       <w:pPr>
@@ -14148,7 +14146,7 @@
   <a:extraClrSchemeLst/>
   <a:extLst>
     <a:ext uri="{05A4C25C-085E-4340-85A3-A5531E510DB2}">
-      <thm15:themeFamily xmlns="" xmlns:thm15="http://schemas.microsoft.com/office/thememl/2012/main" name="Office Theme" id="{62F939B6-93AF-4DB8-9C6B-D6C7DFDC589F}" vid="{4A3C46E8-61CC-4603-A589-7422A47A8E4A}"/>
+      <thm15:themeFamily xmlns:thm15="http://schemas.microsoft.com/office/thememl/2012/main" xmlns="" name="Office Theme" id="{62F939B6-93AF-4DB8-9C6B-D6C7DFDC589F}" vid="{4A3C46E8-61CC-4603-A589-7422A47A8E4A}"/>
     </a:ext>
   </a:extLst>
 </a:theme>

</xml_diff>

<commit_message>
*) Update der Frage 8
</commit_message>
<xml_diff>
--- a/4th_sem/ass/Fragenkatalog/Anwsers of Questionnaire/Final_v0.90/Fragenkatalog_v3_and_Answers.docx
+++ b/4th_sem/ass/Fragenkatalog/Anwsers of Questionnaire/Final_v0.90/Fragenkatalog_v3_and_Answers.docx
@@ -1,6 +1,6 @@
 
 <file path=word/document.xml><?xml version="1.0" encoding="utf-8"?>
-<w:document xmlns:wpc="http://schemas.microsoft.com/office/word/2010/wordprocessingCanvas" xmlns:mc="http://schemas.openxmlformats.org/markup-compatibility/2006" xmlns:o="urn:schemas-microsoft-com:office:office" xmlns:r="http://schemas.openxmlformats.org/officeDocument/2006/relationships" xmlns:m="http://schemas.openxmlformats.org/officeDocument/2006/math" xmlns:v="urn:schemas-microsoft-com:vml" xmlns:wp14="http://schemas.microsoft.com/office/word/2010/wordprocessingDrawing" xmlns:wp="http://schemas.openxmlformats.org/drawingml/2006/wordprocessingDrawing" xmlns:w10="urn:schemas-microsoft-com:office:word" xmlns:w="http://schemas.openxmlformats.org/wordprocessingml/2006/main" xmlns:w14="http://schemas.microsoft.com/office/word/2010/wordml" xmlns:wpg="http://schemas.microsoft.com/office/word/2010/wordprocessingGroup" xmlns:wpi="http://schemas.microsoft.com/office/word/2010/wordprocessingInk" xmlns:wne="http://schemas.microsoft.com/office/word/2006/wordml" xmlns:wps="http://schemas.microsoft.com/office/word/2010/wordprocessingShape" mc:Ignorable="w14 wp14">
+<w:document xmlns:wpc="http://schemas.microsoft.com/office/word/2010/wordprocessingCanvas" xmlns:mc="http://schemas.openxmlformats.org/markup-compatibility/2006" xmlns:o="urn:schemas-microsoft-com:office:office" xmlns:r="http://schemas.openxmlformats.org/officeDocument/2006/relationships" xmlns:m="http://schemas.openxmlformats.org/officeDocument/2006/math" xmlns:v="urn:schemas-microsoft-com:vml" xmlns:wp14="http://schemas.microsoft.com/office/word/2010/wordprocessingDrawing" xmlns:wp="http://schemas.openxmlformats.org/drawingml/2006/wordprocessingDrawing" xmlns:w10="urn:schemas-microsoft-com:office:word" xmlns:w="http://schemas.openxmlformats.org/wordprocessingml/2006/main" xmlns:w14="http://schemas.microsoft.com/office/word/2010/wordml" xmlns:w15="http://schemas.microsoft.com/office/word/2012/wordml" xmlns:wpg="http://schemas.microsoft.com/office/word/2010/wordprocessingGroup" xmlns:wpi="http://schemas.microsoft.com/office/word/2010/wordprocessingInk" xmlns:wne="http://schemas.microsoft.com/office/word/2006/wordml" xmlns:wps="http://schemas.microsoft.com/office/word/2010/wordprocessingShape" mc:Ignorable="w14 w15 wp14">
   <w:body>
     <w:p>
       <w:pPr>
@@ -113,7 +113,7 @@
       <w:r>
         <w:rPr>
           <w:noProof/>
-          <w:lang w:eastAsia="de-AT"/>
+          <w:lang w:val="de-DE" w:eastAsia="de-DE"/>
         </w:rPr>
         <w:drawing>
           <wp:anchor distT="0" distB="0" distL="114300" distR="114300" simplePos="0" relativeHeight="251659264" behindDoc="0" locked="0" layoutInCell="1" allowOverlap="1" wp14:anchorId="145E7EAD" wp14:editId="082E7A55">
@@ -141,7 +141,7 @@
                     </pic:cNvPicPr>
                   </pic:nvPicPr>
                   <pic:blipFill>
-                    <a:blip r:embed="rId6" cstate="print">
+                    <a:blip r:embed="rId5" cstate="print">
                       <a:extLst>
                         <a:ext uri="{28A0092B-C50C-407E-A947-70E740481C1C}">
                           <a14:useLocalDpi xmlns:a14="http://schemas.microsoft.com/office/drawing/2010/main" val="0"/>
@@ -1276,7 +1276,7 @@
       <w:r>
         <w:rPr>
           <w:noProof/>
-          <w:lang w:eastAsia="de-AT"/>
+          <w:lang w:val="de-DE" w:eastAsia="de-DE"/>
         </w:rPr>
         <w:drawing>
           <wp:inline distT="0" distB="0" distL="0" distR="0" wp14:anchorId="07D75A12" wp14:editId="6BA712C4">
@@ -1294,7 +1294,7 @@
                     <pic:cNvPicPr/>
                   </pic:nvPicPr>
                   <pic:blipFill>
-                    <a:blip r:embed="rId7"/>
+                    <a:blip r:embed="rId6"/>
                     <a:stretch>
                       <a:fillRect/>
                     </a:stretch>
@@ -1898,7 +1898,7 @@
       <w:r>
         <w:rPr>
           <w:noProof/>
-          <w:lang w:eastAsia="de-AT"/>
+          <w:lang w:val="de-DE" w:eastAsia="de-DE"/>
         </w:rPr>
         <w:drawing>
           <wp:inline distT="0" distB="0" distL="0" distR="0" wp14:anchorId="7E064909" wp14:editId="522CD268">
@@ -1918,7 +1918,7 @@
                     </pic:cNvPicPr>
                   </pic:nvPicPr>
                   <pic:blipFill>
-                    <a:blip r:embed="rId8">
+                    <a:blip r:embed="rId7">
                       <a:extLst>
                         <a:ext uri="{28A0092B-C50C-407E-A947-70E740481C1C}">
                           <a14:useLocalDpi xmlns:a14="http://schemas.microsoft.com/office/drawing/2010/main" val="0"/>
@@ -2078,6 +2078,15 @@
     </w:p>
     <w:p>
       <w:pPr>
+        <w:rPr>
+          <w:b/>
+          <w:sz w:val="20"/>
+          <w:szCs w:val="20"/>
+        </w:rPr>
+      </w:pPr>
+    </w:p>
+    <w:p>
+      <w:pPr>
         <w:pStyle w:val="Listenabsatz"/>
         <w:numPr>
           <w:ilvl w:val="0"/>
@@ -2095,121 +2104,55 @@
           <w:sz w:val="20"/>
           <w:szCs w:val="20"/>
         </w:rPr>
-        <w:t>D</w:t>
-      </w:r>
-      <w:r>
-        <w:rPr>
-          <w:sz w:val="20"/>
-          <w:szCs w:val="20"/>
-        </w:rPr>
-        <w:t xml:space="preserve">er einzufügenden Knoten </w:t>
-      </w:r>
-      <w:proofErr w:type="spellStart"/>
-      <w:r>
-        <w:rPr>
-          <w:sz w:val="20"/>
-          <w:szCs w:val="20"/>
-        </w:rPr>
-        <w:t>hasht</w:t>
-      </w:r>
-      <w:proofErr w:type="spellEnd"/>
-      <w:r>
-        <w:rPr>
-          <w:sz w:val="20"/>
-          <w:szCs w:val="20"/>
-        </w:rPr>
-        <w:t xml:space="preserve"> seine IP-</w:t>
-      </w:r>
-      <w:proofErr w:type="spellStart"/>
-      <w:r>
-        <w:rPr>
-          <w:sz w:val="20"/>
-          <w:szCs w:val="20"/>
-        </w:rPr>
-        <w:t>Addresse</w:t>
-      </w:r>
-      <w:proofErr w:type="spellEnd"/>
-      <w:r>
-        <w:rPr>
-          <w:sz w:val="20"/>
-          <w:szCs w:val="20"/>
-        </w:rPr>
-        <w:t xml:space="preserve"> und</w:t>
-      </w:r>
-      <w:r>
-        <w:rPr>
-          <w:sz w:val="20"/>
-          <w:szCs w:val="20"/>
-        </w:rPr>
-        <w:t xml:space="preserve"> bekommt als Ergebnis einen Key</w:t>
-      </w:r>
-    </w:p>
-    <w:p>
-      <w:pPr>
-        <w:pStyle w:val="Listenabsatz"/>
-        <w:spacing w:after="200" w:line="276" w:lineRule="auto"/>
-        <w:ind w:left="1080"/>
-        <w:rPr>
-          <w:b/>
-          <w:sz w:val="20"/>
-          <w:szCs w:val="20"/>
-        </w:rPr>
-      </w:pPr>
-      <w:r>
-        <w:rPr>
-          <w:sz w:val="20"/>
-          <w:szCs w:val="20"/>
-        </w:rPr>
-        <w:sym w:font="Wingdings" w:char="F0E0"/>
-      </w:r>
-      <w:r>
-        <w:rPr>
-          <w:sz w:val="20"/>
-          <w:szCs w:val="20"/>
-        </w:rPr>
-        <w:t xml:space="preserve"> </w:t>
-      </w:r>
-      <w:r>
-        <w:rPr>
-          <w:i/>
-          <w:sz w:val="20"/>
-          <w:szCs w:val="20"/>
-        </w:rPr>
-        <w:t xml:space="preserve">Key = </w:t>
-      </w:r>
-      <w:proofErr w:type="spellStart"/>
-      <w:r>
-        <w:rPr>
-          <w:i/>
-          <w:sz w:val="20"/>
-          <w:szCs w:val="20"/>
-        </w:rPr>
-        <w:t>hash</w:t>
-      </w:r>
-      <w:proofErr w:type="spellEnd"/>
-      <w:r>
-        <w:rPr>
-          <w:i/>
-          <w:sz w:val="20"/>
-          <w:szCs w:val="20"/>
-        </w:rPr>
-        <w:t>(</w:t>
-      </w:r>
-      <w:r>
-        <w:rPr>
-          <w:i/>
-          <w:sz w:val="20"/>
-          <w:szCs w:val="20"/>
-        </w:rPr>
-        <w:t>IP</w:t>
-      </w:r>
-      <w:r>
-        <w:rPr>
-          <w:i/>
-          <w:sz w:val="20"/>
-          <w:szCs w:val="20"/>
-        </w:rPr>
-        <w:t>)</w:t>
+        <w:t xml:space="preserve">Der Knoten der den Ring </w:t>
+      </w:r>
+      <w:proofErr w:type="spellStart"/>
+      <w:r>
+        <w:rPr>
+          <w:sz w:val="20"/>
+          <w:szCs w:val="20"/>
+        </w:rPr>
+        <w:t>joinen</w:t>
+      </w:r>
+      <w:proofErr w:type="spellEnd"/>
+      <w:r>
+        <w:rPr>
+          <w:sz w:val="20"/>
+          <w:szCs w:val="20"/>
+        </w:rPr>
+        <w:t xml:space="preserve"> will sendet einen </w:t>
+      </w:r>
+      <w:proofErr w:type="spellStart"/>
+      <w:r>
+        <w:rPr>
+          <w:sz w:val="20"/>
+          <w:szCs w:val="20"/>
+        </w:rPr>
+        <w:t>Broatcast</w:t>
+      </w:r>
+      <w:proofErr w:type="spellEnd"/>
+      <w:r>
+        <w:rPr>
+          <w:sz w:val="20"/>
+          <w:szCs w:val="20"/>
+        </w:rPr>
+        <w:t xml:space="preserve"> in den Ring das er </w:t>
+      </w:r>
+      <w:proofErr w:type="spellStart"/>
+      <w:r>
+        <w:rPr>
+          <w:sz w:val="20"/>
+          <w:szCs w:val="20"/>
+        </w:rPr>
+        <w:t>joinen</w:t>
+      </w:r>
+      <w:proofErr w:type="spellEnd"/>
+      <w:r>
+        <w:rPr>
+          <w:sz w:val="20"/>
+          <w:szCs w:val="20"/>
+        </w:rPr>
+        <w:t xml:space="preserve"> will</w:t>
       </w:r>
     </w:p>
     <w:p>
@@ -2231,86 +2174,22 @@
           <w:sz w:val="20"/>
           <w:szCs w:val="20"/>
         </w:rPr>
-        <w:t>Der neue eingefügte Knoten fragt seinen Nachfolger</w:t>
-      </w:r>
-    </w:p>
-    <w:p>
-      <w:pPr>
-        <w:pStyle w:val="Listenabsatz"/>
-        <w:ind w:left="1080"/>
-        <w:rPr>
-          <w:sz w:val="20"/>
-          <w:szCs w:val="20"/>
-        </w:rPr>
-      </w:pPr>
-      <w:r>
-        <w:rPr>
-          <w:sz w:val="20"/>
-          <w:szCs w:val="20"/>
-        </w:rPr>
-        <w:sym w:font="Wingdings" w:char="F0E0"/>
-      </w:r>
-      <w:r>
-        <w:rPr>
-          <w:sz w:val="20"/>
-          <w:szCs w:val="20"/>
-        </w:rPr>
-        <w:t xml:space="preserve"> </w:t>
-      </w:r>
-      <w:proofErr w:type="spellStart"/>
-      <w:r>
-        <w:rPr>
-          <w:i/>
-          <w:sz w:val="20"/>
-          <w:szCs w:val="20"/>
-        </w:rPr>
-        <w:t>successor</w:t>
-      </w:r>
-      <w:proofErr w:type="spellEnd"/>
-      <w:r>
-        <w:rPr>
-          <w:i/>
-          <w:sz w:val="20"/>
-          <w:szCs w:val="20"/>
-        </w:rPr>
-        <w:t>(</w:t>
-      </w:r>
-      <w:proofErr w:type="spellStart"/>
-      <w:r>
-        <w:rPr>
-          <w:i/>
-          <w:sz w:val="20"/>
-          <w:szCs w:val="20"/>
-        </w:rPr>
-        <w:t>key</w:t>
-      </w:r>
-      <w:proofErr w:type="spellEnd"/>
-      <w:r>
-        <w:rPr>
-          <w:i/>
-          <w:sz w:val="20"/>
-          <w:szCs w:val="20"/>
-        </w:rPr>
-        <w:t>)</w:t>
-      </w:r>
-      <w:bookmarkStart w:id="0" w:name="_GoBack"/>
-      <w:bookmarkEnd w:id="0"/>
-    </w:p>
-    <w:p>
-      <w:pPr>
-        <w:pStyle w:val="Listenabsatz"/>
-        <w:ind w:left="1080"/>
-        <w:rPr>
-          <w:sz w:val="20"/>
-          <w:szCs w:val="20"/>
-        </w:rPr>
-      </w:pPr>
-      <w:r>
-        <w:rPr>
-          <w:sz w:val="20"/>
-          <w:szCs w:val="20"/>
-        </w:rPr>
-        <w:t>wer ist mein Vorgänger.</w:t>
+        <w:t xml:space="preserve">Irgendein </w:t>
+      </w:r>
+      <w:r>
+        <w:rPr>
+          <w:b/>
+          <w:sz w:val="20"/>
+          <w:szCs w:val="20"/>
+        </w:rPr>
+        <w:t>Knoten s</w:t>
+      </w:r>
+      <w:r>
+        <w:rPr>
+          <w:sz w:val="20"/>
+          <w:szCs w:val="20"/>
+        </w:rPr>
+        <w:t xml:space="preserve"> meldet sich.</w:t>
       </w:r>
     </w:p>
     <w:p>
@@ -2322,16 +2201,131 @@
         </w:numPr>
         <w:spacing w:after="200" w:line="276" w:lineRule="auto"/>
         <w:rPr>
-          <w:sz w:val="20"/>
-          <w:szCs w:val="20"/>
-        </w:rPr>
-      </w:pPr>
-      <w:r>
-        <w:rPr>
-          <w:sz w:val="20"/>
-          <w:szCs w:val="20"/>
-        </w:rPr>
-        <w:t>Der eingefügte Knoten speichert sich danach diese Information.</w:t>
+          <w:b/>
+          <w:sz w:val="20"/>
+          <w:szCs w:val="20"/>
+        </w:rPr>
+      </w:pPr>
+      <w:r>
+        <w:rPr>
+          <w:sz w:val="20"/>
+          <w:szCs w:val="20"/>
+        </w:rPr>
+        <w:t>D</w:t>
+      </w:r>
+      <w:r>
+        <w:rPr>
+          <w:sz w:val="20"/>
+          <w:szCs w:val="20"/>
+        </w:rPr>
+        <w:t xml:space="preserve">er einzufügenden Knoten </w:t>
+      </w:r>
+      <w:proofErr w:type="spellStart"/>
+      <w:r>
+        <w:rPr>
+          <w:sz w:val="20"/>
+          <w:szCs w:val="20"/>
+        </w:rPr>
+        <w:t>hasht</w:t>
+      </w:r>
+      <w:proofErr w:type="spellEnd"/>
+      <w:r>
+        <w:rPr>
+          <w:sz w:val="20"/>
+          <w:szCs w:val="20"/>
+        </w:rPr>
+        <w:t xml:space="preserve"> seine IP-</w:t>
+      </w:r>
+      <w:proofErr w:type="spellStart"/>
+      <w:r>
+        <w:rPr>
+          <w:sz w:val="20"/>
+          <w:szCs w:val="20"/>
+        </w:rPr>
+        <w:t>Addresse</w:t>
+      </w:r>
+      <w:proofErr w:type="spellEnd"/>
+      <w:r>
+        <w:rPr>
+          <w:sz w:val="20"/>
+          <w:szCs w:val="20"/>
+        </w:rPr>
+        <w:t xml:space="preserve"> und</w:t>
+      </w:r>
+      <w:r>
+        <w:rPr>
+          <w:sz w:val="20"/>
+          <w:szCs w:val="20"/>
+        </w:rPr>
+        <w:t xml:space="preserve"> bekommt als Ergebnis einen Key</w:t>
+      </w:r>
+    </w:p>
+    <w:p>
+      <w:pPr>
+        <w:pStyle w:val="Listenabsatz"/>
+        <w:spacing w:after="200" w:line="276" w:lineRule="auto"/>
+        <w:ind w:left="1080"/>
+        <w:rPr>
+          <w:b/>
+          <w:sz w:val="20"/>
+          <w:szCs w:val="20"/>
+        </w:rPr>
+      </w:pPr>
+      <w:r>
+        <w:rPr>
+          <w:sz w:val="20"/>
+          <w:szCs w:val="20"/>
+        </w:rPr>
+        <w:sym w:font="Wingdings" w:char="F0E0"/>
+      </w:r>
+      <w:r>
+        <w:rPr>
+          <w:sz w:val="20"/>
+          <w:szCs w:val="20"/>
+        </w:rPr>
+        <w:t xml:space="preserve"> </w:t>
+      </w:r>
+      <w:r>
+        <w:rPr>
+          <w:i/>
+          <w:sz w:val="20"/>
+          <w:szCs w:val="20"/>
+        </w:rPr>
+        <w:t xml:space="preserve">Key = </w:t>
+      </w:r>
+      <w:proofErr w:type="spellStart"/>
+      <w:r>
+        <w:rPr>
+          <w:i/>
+          <w:sz w:val="20"/>
+          <w:szCs w:val="20"/>
+        </w:rPr>
+        <w:t>hash</w:t>
+      </w:r>
+      <w:proofErr w:type="spellEnd"/>
+      <w:r>
+        <w:rPr>
+          <w:i/>
+          <w:sz w:val="20"/>
+          <w:szCs w:val="20"/>
+        </w:rPr>
+        <w:t>(</w:t>
+      </w:r>
+      <w:r>
+        <w:rPr>
+          <w:i/>
+          <w:sz w:val="20"/>
+          <w:szCs w:val="20"/>
+        </w:rPr>
+        <w:t>IP</w:t>
+      </w:r>
+      <w:r>
+        <w:rPr>
+          <w:i/>
+          <w:sz w:val="20"/>
+          <w:szCs w:val="20"/>
+        </w:rPr>
+        <w:t>)</w:t>
       </w:r>
     </w:p>
     <w:p>
@@ -2343,20 +2337,119 @@
         </w:numPr>
         <w:spacing w:after="200" w:line="276" w:lineRule="auto"/>
         <w:rPr>
-          <w:sz w:val="20"/>
-          <w:szCs w:val="20"/>
-        </w:rPr>
-      </w:pPr>
-      <w:r>
-        <w:rPr>
-          <w:sz w:val="20"/>
-          <w:szCs w:val="20"/>
-        </w:rPr>
-        <w:t xml:space="preserve">Durch die den </w:t>
-      </w:r>
-      <w:proofErr w:type="spellStart"/>
-      <w:r>
-        <w:rPr>
+          <w:b/>
+          <w:sz w:val="20"/>
+          <w:szCs w:val="20"/>
+        </w:rPr>
+      </w:pPr>
+      <w:r>
+        <w:rPr>
+          <w:sz w:val="20"/>
+          <w:szCs w:val="20"/>
+        </w:rPr>
+        <w:t xml:space="preserve">Der neue eingefügte Knoten fragt </w:t>
+      </w:r>
+      <w:r>
+        <w:rPr>
+          <w:sz w:val="20"/>
+          <w:szCs w:val="20"/>
+        </w:rPr>
+        <w:t xml:space="preserve">den </w:t>
+      </w:r>
+      <w:r>
+        <w:rPr>
+          <w:b/>
+          <w:sz w:val="20"/>
+          <w:szCs w:val="20"/>
+        </w:rPr>
+        <w:t xml:space="preserve">Knoten s </w:t>
+      </w:r>
+      <w:r>
+        <w:rPr>
+          <w:sz w:val="20"/>
+          <w:szCs w:val="20"/>
+        </w:rPr>
+        <w:t xml:space="preserve">wer ist mein </w:t>
+      </w:r>
+      <w:proofErr w:type="spellStart"/>
+      <w:r>
+        <w:rPr>
+          <w:b/>
+          <w:sz w:val="20"/>
+          <w:szCs w:val="20"/>
+        </w:rPr>
+        <w:t>successor</w:t>
+      </w:r>
+      <w:proofErr w:type="spellEnd"/>
+      <w:r>
+        <w:rPr>
+          <w:b/>
+          <w:sz w:val="20"/>
+          <w:szCs w:val="20"/>
+        </w:rPr>
+        <w:t xml:space="preserve"> x/</w:t>
+      </w:r>
+      <w:proofErr w:type="spellStart"/>
+      <w:r>
+        <w:rPr>
+          <w:b/>
+          <w:sz w:val="20"/>
+          <w:szCs w:val="20"/>
+        </w:rPr>
+        <w:t>predecessor</w:t>
+      </w:r>
+      <w:proofErr w:type="spellEnd"/>
+      <w:r>
+        <w:rPr>
+          <w:b/>
+          <w:sz w:val="20"/>
+          <w:szCs w:val="20"/>
+        </w:rPr>
+        <w:t xml:space="preserve"> y</w:t>
+      </w:r>
+      <w:r>
+        <w:rPr>
+          <w:sz w:val="20"/>
+          <w:szCs w:val="20"/>
+        </w:rPr>
+        <w:t xml:space="preserve"> Knoten</w:t>
+      </w:r>
+    </w:p>
+    <w:p>
+      <w:pPr>
+        <w:pStyle w:val="Listenabsatz"/>
+        <w:ind w:left="1080"/>
+        <w:rPr>
+          <w:sz w:val="20"/>
+          <w:szCs w:val="20"/>
+        </w:rPr>
+      </w:pPr>
+      <w:r>
+        <w:rPr>
+          <w:sz w:val="20"/>
+          <w:szCs w:val="20"/>
+        </w:rPr>
+        <w:sym w:font="Wingdings" w:char="F0E0"/>
+      </w:r>
+      <w:r>
+        <w:rPr>
+          <w:sz w:val="20"/>
+          <w:szCs w:val="20"/>
+        </w:rPr>
+        <w:t xml:space="preserve"> </w:t>
+      </w:r>
+      <w:proofErr w:type="spellStart"/>
+      <w:r>
+        <w:rPr>
+          <w:b/>
+          <w:sz w:val="20"/>
+          <w:szCs w:val="20"/>
+        </w:rPr>
+        <w:t>s.find</w:t>
+      </w:r>
+      <w:r>
+        <w:rPr>
+          <w:b/>
           <w:i/>
           <w:sz w:val="20"/>
           <w:szCs w:val="20"/>
@@ -2366,50 +2459,114 @@
       <w:proofErr w:type="spellEnd"/>
       <w:r>
         <w:rPr>
-          <w:sz w:val="20"/>
-          <w:szCs w:val="20"/>
-        </w:rPr>
-        <w:t xml:space="preserve"> Knoten</w:t>
-      </w:r>
-      <w:r>
-        <w:rPr>
-          <w:sz w:val="20"/>
-          <w:szCs w:val="20"/>
-        </w:rPr>
-        <w:t xml:space="preserve"> wird nun die </w:t>
-      </w:r>
-      <w:proofErr w:type="spellStart"/>
-      <w:r>
-        <w:rPr>
-          <w:sz w:val="20"/>
-          <w:szCs w:val="20"/>
-        </w:rPr>
-        <w:t>F</w:t>
-      </w:r>
-      <w:r>
-        <w:rPr>
-          <w:sz w:val="20"/>
-          <w:szCs w:val="20"/>
-        </w:rPr>
-        <w:t>ingertable</w:t>
-      </w:r>
-      <w:proofErr w:type="spellEnd"/>
-      <w:r>
-        <w:rPr>
-          <w:sz w:val="20"/>
-          <w:szCs w:val="20"/>
-        </w:rPr>
-        <w:t xml:space="preserve"> des eingefügten Knoten </w:t>
-      </w:r>
-      <w:proofErr w:type="spellStart"/>
-      <w:r>
-        <w:rPr>
-          <w:sz w:val="20"/>
-          <w:szCs w:val="20"/>
-        </w:rPr>
-        <w:t>upgedated</w:t>
-      </w:r>
-      <w:proofErr w:type="spellEnd"/>
+          <w:b/>
+          <w:i/>
+          <w:sz w:val="20"/>
+          <w:szCs w:val="20"/>
+        </w:rPr>
+        <w:t>(</w:t>
+      </w:r>
+      <w:proofErr w:type="spellStart"/>
+      <w:r>
+        <w:rPr>
+          <w:b/>
+          <w:i/>
+          <w:sz w:val="20"/>
+          <w:szCs w:val="20"/>
+        </w:rPr>
+        <w:t>key</w:t>
+      </w:r>
+      <w:proofErr w:type="spellEnd"/>
+      <w:r>
+        <w:rPr>
+          <w:b/>
+          <w:i/>
+          <w:sz w:val="20"/>
+          <w:szCs w:val="20"/>
+        </w:rPr>
+        <w:t>)</w:t>
+      </w:r>
+      <w:r>
+        <w:rPr>
+          <w:sz w:val="20"/>
+          <w:szCs w:val="20"/>
+        </w:rPr>
+        <w:t>.</w:t>
+      </w:r>
+    </w:p>
+    <w:p>
+      <w:pPr>
+        <w:pStyle w:val="Listenabsatz"/>
+        <w:numPr>
+          <w:ilvl w:val="0"/>
+          <w:numId w:val="5"/>
+        </w:numPr>
+        <w:spacing w:after="200" w:line="276" w:lineRule="auto"/>
+        <w:rPr>
+          <w:sz w:val="20"/>
+          <w:szCs w:val="20"/>
+        </w:rPr>
+      </w:pPr>
+      <w:r>
+        <w:rPr>
+          <w:sz w:val="20"/>
+          <w:szCs w:val="20"/>
+        </w:rPr>
+        <w:t>Der eingefügte Knoten speichert sich danach diese Information</w:t>
+      </w:r>
+      <w:r>
+        <w:rPr>
+          <w:sz w:val="20"/>
+          <w:szCs w:val="20"/>
+        </w:rPr>
+        <w:t xml:space="preserve"> und fügt sich zwischen Knoten x und Knoten y ein</w:t>
+      </w:r>
+      <w:r>
+        <w:rPr>
+          <w:sz w:val="20"/>
+          <w:szCs w:val="20"/>
+        </w:rPr>
+        <w:t>.</w:t>
+      </w:r>
+    </w:p>
+    <w:p>
+      <w:pPr>
+        <w:pStyle w:val="Listenabsatz"/>
+        <w:numPr>
+          <w:ilvl w:val="0"/>
+          <w:numId w:val="5"/>
+        </w:numPr>
+        <w:spacing w:after="200" w:line="276" w:lineRule="auto"/>
+        <w:rPr>
+          <w:sz w:val="20"/>
+          <w:szCs w:val="20"/>
+        </w:rPr>
+      </w:pPr>
+      <w:r>
+        <w:rPr>
+          <w:sz w:val="20"/>
+          <w:szCs w:val="20"/>
+        </w:rPr>
+        <w:t xml:space="preserve">Danach werden die </w:t>
+      </w:r>
+      <w:proofErr w:type="spellStart"/>
+      <w:r>
+        <w:rPr>
+          <w:sz w:val="20"/>
+          <w:szCs w:val="20"/>
+        </w:rPr>
+        <w:t>Fingertables</w:t>
+      </w:r>
+      <w:proofErr w:type="spellEnd"/>
+      <w:r>
+        <w:rPr>
+          <w:sz w:val="20"/>
+          <w:szCs w:val="20"/>
+        </w:rPr>
+        <w:t xml:space="preserve"> der Knoten upgedatet</w:t>
+      </w:r>
+      <w:bookmarkStart w:id="0" w:name="_GoBack"/>
+      <w:bookmarkEnd w:id="0"/>
       <w:r>
         <w:rPr>
           <w:sz w:val="20"/>
@@ -3116,7 +3273,7 @@
       <w:r>
         <w:rPr>
           <w:noProof/>
-          <w:lang w:eastAsia="de-AT"/>
+          <w:lang w:val="de-DE" w:eastAsia="de-DE"/>
         </w:rPr>
         <w:lastRenderedPageBreak/>
         <w:drawing>
@@ -3135,7 +3292,7 @@
                     <pic:cNvPicPr/>
                   </pic:nvPicPr>
                   <pic:blipFill>
-                    <a:blip r:embed="rId9"/>
+                    <a:blip r:embed="rId8"/>
                     <a:stretch>
                       <a:fillRect/>
                     </a:stretch>
@@ -5739,7 +5896,7 @@
       <w:r>
         <w:rPr>
           <w:noProof/>
-          <w:lang w:eastAsia="de-AT"/>
+          <w:lang w:val="de-DE" w:eastAsia="de-DE"/>
         </w:rPr>
         <w:drawing>
           <wp:inline distT="0" distB="0" distL="0" distR="0" wp14:anchorId="49604D75" wp14:editId="0E885AF9">
@@ -5757,7 +5914,7 @@
                     <pic:cNvPicPr/>
                   </pic:nvPicPr>
                   <pic:blipFill>
-                    <a:blip r:embed="rId10"/>
+                    <a:blip r:embed="rId9"/>
                     <a:stretch>
                       <a:fillRect/>
                     </a:stretch>
@@ -6284,7 +6441,7 @@
           <w:noProof/>
           <w:sz w:val="20"/>
           <w:szCs w:val="20"/>
-          <w:lang w:eastAsia="de-AT"/>
+          <w:lang w:val="de-DE" w:eastAsia="de-DE"/>
         </w:rPr>
         <w:drawing>
           <wp:inline distT="0" distB="0" distL="0" distR="0" wp14:anchorId="54123EEF" wp14:editId="5B05486A">
@@ -6304,7 +6461,7 @@
                     </pic:cNvPicPr>
                   </pic:nvPicPr>
                   <pic:blipFill>
-                    <a:blip r:embed="rId11" cstate="print">
+                    <a:blip r:embed="rId10" cstate="print">
                       <a:extLst>
                         <a:ext uri="{28A0092B-C50C-407E-A947-70E740481C1C}">
                           <a14:useLocalDpi xmlns:a14="http://schemas.microsoft.com/office/drawing/2010/main" val="0"/>
@@ -6475,23 +6632,7 @@
           <w:sz w:val="20"/>
           <w:szCs w:val="20"/>
         </w:rPr>
-        <w:t xml:space="preserve"> zu sehr an die Trainingsdaten angepasst. Das kann entweder aufgrund von </w:t>
-      </w:r>
-      <w:proofErr w:type="gramStart"/>
-      <w:r>
-        <w:rPr>
-          <w:sz w:val="20"/>
-          <w:szCs w:val="20"/>
-        </w:rPr>
-        <w:t>fehlerhafte Daten</w:t>
-      </w:r>
-      <w:proofErr w:type="gramEnd"/>
-      <w:r>
-        <w:rPr>
-          <w:sz w:val="20"/>
-          <w:szCs w:val="20"/>
-        </w:rPr>
-        <w:t xml:space="preserve"> (Rauschen) oder zu wenig Datensätzen auftreten.</w:t>
+        <w:t xml:space="preserve"> zu sehr an die Trainingsdaten angepasst. Das kann entweder aufgrund von fehlerhafte Daten (Rauschen) oder zu wenig Datensätzen auftreten.</w:t>
       </w:r>
     </w:p>
     <w:p>
@@ -6791,7 +6932,7 @@
           <w:noProof/>
           <w:sz w:val="20"/>
           <w:szCs w:val="20"/>
-          <w:lang w:eastAsia="de-AT"/>
+          <w:lang w:val="de-DE" w:eastAsia="de-DE"/>
         </w:rPr>
         <mc:AlternateContent>
           <mc:Choice Requires="wpg">
@@ -6821,7 +6962,7 @@
                           </pic:cNvPicPr>
                         </pic:nvPicPr>
                         <pic:blipFill>
-                          <a:blip r:embed="rId12" cstate="print">
+                          <a:blip r:embed="rId11" cstate="print">
                             <a:extLst>
                               <a:ext uri="{28A0092B-C50C-407E-A947-70E740481C1C}">
                                 <a14:useLocalDpi xmlns:a14="http://schemas.microsoft.com/office/drawing/2010/main" val="0"/>
@@ -6850,7 +6991,7 @@
                           </pic:cNvPicPr>
                         </pic:nvPicPr>
                         <pic:blipFill>
-                          <a:blip r:embed="rId13" cstate="print">
+                          <a:blip r:embed="rId12" cstate="print">
                             <a:extLst>
                               <a:ext uri="{28A0092B-C50C-407E-A947-70E740481C1C}">
                                 <a14:useLocalDpi xmlns:a14="http://schemas.microsoft.com/office/drawing/2010/main" val="0"/>
@@ -6879,7 +7020,7 @@
           </mc:Choice>
           <mc:Fallback>
             <w:pict>
-              <v:group id="Gruppieren 7" o:spid="_x0000_s1026" style="width:288.6pt;height:96pt;mso-position-horizontal-relative:char;mso-position-vertical-relative:line" coordsize="51608,21405" o:gfxdata="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">
+              <v:group w14:anchorId="654F046A" id="Gruppieren 7" o:spid="_x0000_s1026" style="width:288.6pt;height:96pt;mso-position-horizontal-relative:char;mso-position-vertical-relative:line" coordsize="51608,21405" o:gfxdata="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">
                 <v:shapetype id="_x0000_t75" coordsize="21600,21600" o:spt="75" o:preferrelative="t" path="m@4@5l@4@11@9@11@9@5xe" filled="f" stroked="f">
                   <v:stroke joinstyle="miter"/>
                   <v:formulas>
@@ -6899,12 +7040,12 @@
                   <v:path o:extrusionok="f" gradientshapeok="t" o:connecttype="rect"/>
                   <o:lock v:ext="edit" aspectratio="t"/>
                 </v:shapetype>
-                <v:shape id="Grafik 8" o:spid="_x0000_s1027" type="#_x0000_t75" style="position:absolute;top:762;width:10875;height:20643;visibility:visible;mso-wrap-style:square" o:gfxdata="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">
-                  <v:imagedata r:id="rId14" o:title=""/>
+                <v:shape id="Grafik 8" o:spid="_x0000_s1027" type="#_x0000_t75" style="position:absolute;top:762;width:10875;height:20643;visibility:visible;mso-wrap-style:square" o:gfxdata="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">
+                  <v:imagedata r:id="rId13" o:title=""/>
                   <v:path arrowok="t"/>
                 </v:shape>
-                <v:shape id="Grafik 9" o:spid="_x0000_s1028" type="#_x0000_t75" style="position:absolute;left:20989;width:30619;height:21197;visibility:visible;mso-wrap-style:square" o:gfxdata="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">
-                  <v:imagedata r:id="rId15" o:title=""/>
+                <v:shape id="Grafik 9" o:spid="_x0000_s1028" type="#_x0000_t75" style="position:absolute;left:20989;width:30619;height:21197;visibility:visible;mso-wrap-style:square" o:gfxdata="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">
+                  <v:imagedata r:id="rId14" o:title=""/>
                   <v:path arrowok="t"/>
                 </v:shape>
                 <w10:anchorlock/>
@@ -7147,7 +7288,7 @@
           <w:noProof/>
           <w:sz w:val="20"/>
           <w:szCs w:val="20"/>
-          <w:lang w:eastAsia="de-AT"/>
+          <w:lang w:val="de-DE" w:eastAsia="de-DE"/>
         </w:rPr>
         <w:drawing>
           <wp:inline distT="0" distB="0" distL="0" distR="0" wp14:anchorId="742FCAC0" wp14:editId="68821F69">
@@ -7167,7 +7308,7 @@
                     </pic:cNvPicPr>
                   </pic:nvPicPr>
                   <pic:blipFill>
-                    <a:blip r:embed="rId16" cstate="print">
+                    <a:blip r:embed="rId15" cstate="print">
                       <a:extLst>
                         <a:ext uri="{28A0092B-C50C-407E-A947-70E740481C1C}">
                           <a14:useLocalDpi xmlns:a14="http://schemas.microsoft.com/office/drawing/2010/main" val="0"/>
@@ -7502,7 +7643,7 @@
       <w:r>
         <w:rPr>
           <w:noProof/>
-          <w:lang w:eastAsia="de-AT"/>
+          <w:lang w:val="de-DE" w:eastAsia="de-DE"/>
         </w:rPr>
         <w:drawing>
           <wp:inline distT="0" distB="0" distL="0" distR="0" wp14:anchorId="0F7C7E57" wp14:editId="36077C57">
@@ -7520,7 +7661,7 @@
                     <pic:cNvPicPr/>
                   </pic:nvPicPr>
                   <pic:blipFill>
-                    <a:blip r:embed="rId17">
+                    <a:blip r:embed="rId16">
                       <a:extLst>
                         <a:ext uri="{28A0092B-C50C-407E-A947-70E740481C1C}">
                           <a14:useLocalDpi xmlns:a14="http://schemas.microsoft.com/office/drawing/2010/main" val="0"/>
@@ -8241,7 +8382,7 @@
       <w:r>
         <w:rPr>
           <w:noProof/>
-          <w:lang w:eastAsia="de-AT"/>
+          <w:lang w:val="de-DE" w:eastAsia="de-DE"/>
         </w:rPr>
         <w:drawing>
           <wp:inline distT="0" distB="0" distL="0" distR="0" wp14:anchorId="0D1D63C4" wp14:editId="3B890722">
@@ -8259,7 +8400,7 @@
                     <pic:cNvPicPr/>
                   </pic:nvPicPr>
                   <pic:blipFill>
-                    <a:blip r:embed="rId18">
+                    <a:blip r:embed="rId17">
                       <a:extLst>
                         <a:ext uri="{28A0092B-C50C-407E-A947-70E740481C1C}">
                           <a14:useLocalDpi xmlns:a14="http://schemas.microsoft.com/office/drawing/2010/main" val="0"/>
@@ -11712,7 +11853,7 @@
 </file>
 
 <file path=word/numbering.xml><?xml version="1.0" encoding="utf-8"?>
-<w:numbering xmlns:wpc="http://schemas.microsoft.com/office/word/2010/wordprocessingCanvas" xmlns:mc="http://schemas.openxmlformats.org/markup-compatibility/2006" xmlns:o="urn:schemas-microsoft-com:office:office" xmlns:r="http://schemas.openxmlformats.org/officeDocument/2006/relationships" xmlns:m="http://schemas.openxmlformats.org/officeDocument/2006/math" xmlns:v="urn:schemas-microsoft-com:vml" xmlns:wp14="http://schemas.microsoft.com/office/word/2010/wordprocessingDrawing" xmlns:wp="http://schemas.openxmlformats.org/drawingml/2006/wordprocessingDrawing" xmlns:w10="urn:schemas-microsoft-com:office:word" xmlns:w="http://schemas.openxmlformats.org/wordprocessingml/2006/main" xmlns:w14="http://schemas.microsoft.com/office/word/2010/wordml" xmlns:wpg="http://schemas.microsoft.com/office/word/2010/wordprocessingGroup" xmlns:wpi="http://schemas.microsoft.com/office/word/2010/wordprocessingInk" xmlns:wne="http://schemas.microsoft.com/office/word/2006/wordml" xmlns:wps="http://schemas.microsoft.com/office/word/2010/wordprocessingShape" mc:Ignorable="w14 wp14">
+<w:numbering xmlns:wpc="http://schemas.microsoft.com/office/word/2010/wordprocessingCanvas" xmlns:mc="http://schemas.openxmlformats.org/markup-compatibility/2006" xmlns:o="urn:schemas-microsoft-com:office:office" xmlns:r="http://schemas.openxmlformats.org/officeDocument/2006/relationships" xmlns:m="http://schemas.openxmlformats.org/officeDocument/2006/math" xmlns:v="urn:schemas-microsoft-com:vml" xmlns:wp14="http://schemas.microsoft.com/office/word/2010/wordprocessingDrawing" xmlns:wp="http://schemas.openxmlformats.org/drawingml/2006/wordprocessingDrawing" xmlns:w10="urn:schemas-microsoft-com:office:word" xmlns:w="http://schemas.openxmlformats.org/wordprocessingml/2006/main" xmlns:w14="http://schemas.microsoft.com/office/word/2010/wordml" xmlns:w15="http://schemas.microsoft.com/office/word/2012/wordml" xmlns:wpg="http://schemas.microsoft.com/office/word/2010/wordprocessingGroup" xmlns:wpi="http://schemas.microsoft.com/office/word/2010/wordprocessingInk" xmlns:wne="http://schemas.microsoft.com/office/word/2006/wordml" xmlns:wps="http://schemas.microsoft.com/office/word/2010/wordprocessingShape" mc:Ignorable="w14 w15 wp14">
   <w:abstractNum w:abstractNumId="0">
     <w:nsid w:val="FFFFFF89"/>
     <w:multiLevelType w:val="singleLevel"/>
@@ -13080,7 +13221,7 @@
 </file>
 
 <file path=word/styles.xml><?xml version="1.0" encoding="utf-8"?>
-<w:styles xmlns:mc="http://schemas.openxmlformats.org/markup-compatibility/2006" xmlns:r="http://schemas.openxmlformats.org/officeDocument/2006/relationships" xmlns:w="http://schemas.openxmlformats.org/wordprocessingml/2006/main" xmlns:w14="http://schemas.microsoft.com/office/word/2010/wordml" mc:Ignorable="w14">
+<w:styles xmlns:mc="http://schemas.openxmlformats.org/markup-compatibility/2006" xmlns:r="http://schemas.openxmlformats.org/officeDocument/2006/relationships" xmlns:w="http://schemas.openxmlformats.org/wordprocessingml/2006/main" xmlns:w14="http://schemas.microsoft.com/office/word/2010/wordml" xmlns:w15="http://schemas.microsoft.com/office/word/2012/wordml" mc:Ignorable="w14 w15">
   <w:docDefaults>
     <w:rPrDefault>
       <w:rPr>
@@ -13096,550 +13237,378 @@
       </w:pPr>
     </w:pPrDefault>
   </w:docDefaults>
-  <w:latentStyles w:defLockedState="0" w:defUIPriority="99" w:defSemiHidden="1" w:defUnhideWhenUsed="1" w:defQFormat="0" w:count="267">
-    <w:lsdException w:name="Normal" w:semiHidden="0" w:uiPriority="0" w:unhideWhenUsed="0" w:qFormat="1"/>
-    <w:lsdException w:name="heading 1" w:semiHidden="0" w:uiPriority="9" w:unhideWhenUsed="0" w:qFormat="1"/>
-    <w:lsdException w:name="heading 2" w:uiPriority="9" w:qFormat="1"/>
-    <w:lsdException w:name="heading 3" w:uiPriority="9" w:qFormat="1"/>
-    <w:lsdException w:name="heading 4" w:uiPriority="9" w:qFormat="1"/>
-    <w:lsdException w:name="heading 5" w:uiPriority="9" w:qFormat="1"/>
-    <w:lsdException w:name="heading 6" w:uiPriority="9" w:qFormat="1"/>
-    <w:lsdException w:name="heading 7" w:uiPriority="9" w:qFormat="1"/>
-    <w:lsdException w:name="heading 8" w:uiPriority="9" w:qFormat="1"/>
-    <w:lsdException w:name="heading 9" w:uiPriority="9" w:qFormat="1"/>
-    <w:lsdException w:name="toc 1" w:uiPriority="39"/>
-    <w:lsdException w:name="toc 2" w:uiPriority="39"/>
-    <w:lsdException w:name="toc 3" w:uiPriority="39"/>
-    <w:lsdException w:name="toc 4" w:uiPriority="39"/>
-    <w:lsdException w:name="toc 5" w:uiPriority="39"/>
-    <w:lsdException w:name="toc 6" w:uiPriority="39"/>
-    <w:lsdException w:name="toc 7" w:uiPriority="39"/>
-    <w:lsdException w:name="toc 8" w:uiPriority="39"/>
-    <w:lsdException w:name="toc 9" w:uiPriority="39"/>
-    <w:lsdException w:name="caption" w:uiPriority="35" w:qFormat="1"/>
-    <w:lsdException w:name="Title" w:semiHidden="0" w:uiPriority="10" w:unhideWhenUsed="0" w:qFormat="1"/>
-    <w:lsdException w:name="Default Paragraph Font" w:uiPriority="1"/>
-    <w:lsdException w:name="Subtitle" w:semiHidden="0" w:uiPriority="11" w:unhideWhenUsed="0" w:qFormat="1"/>
-    <w:lsdException w:name="Strong" w:semiHidden="0" w:uiPriority="22" w:unhideWhenUsed="0" w:qFormat="1"/>
-    <w:lsdException w:name="Emphasis" w:semiHidden="0" w:uiPriority="20" w:unhideWhenUsed="0" w:qFormat="1"/>
-    <w:lsdException w:name="Table Grid" w:semiHidden="0" w:uiPriority="39" w:unhideWhenUsed="0"/>
-    <w:lsdException w:name="Placeholder Text" w:unhideWhenUsed="0"/>
-    <w:lsdException w:name="No Spacing" w:semiHidden="0" w:uiPriority="1" w:unhideWhenUsed="0" w:qFormat="1"/>
-    <w:lsdException w:name="Light Shading" w:semiHidden="0" w:uiPriority="60" w:unhideWhenUsed="0"/>
-    <w:lsdException w:name="Light List" w:semiHidden="0" w:uiPriority="61" w:unhideWhenUsed="0"/>
-    <w:lsdException w:name="Light Grid" w:semiHidden="0" w:uiPriority="62" w:unhideWhenUsed="0"/>
-    <w:lsdException w:name="Medium Shading 1" w:semiHidden="0" w:uiPriority="63" w:unhideWhenUsed="0"/>
-    <w:lsdException w:name="Medium Shading 2" w:semiHidden="0" w:uiPriority="64" w:unhideWhenUsed="0"/>
-    <w:lsdException w:name="Medium List 1" w:semiHidden="0" w:uiPriority="65" w:unhideWhenUsed="0"/>
-    <w:lsdException w:name="Medium List 2" w:semiHidden="0" w:uiPriority="66" w:unhideWhenUsed="0"/>
-    <w:lsdException w:name="Medium Grid 1" w:semiHidden="0" w:uiPriority="67" w:unhideWhenUsed="0"/>
-    <w:lsdException w:name="Medium Grid 2" w:semiHidden="0" w:uiPriority="68" w:unhideWhenUsed="0"/>
-    <w:lsdException w:name="Medium Grid 3" w:semiHidden="0" w:uiPriority="69" w:unhideWhenUsed="0"/>
-    <w:lsdException w:name="Dark List" w:semiHidden="0" w:uiPriority="70" w:unhideWhenUsed="0"/>
-    <w:lsdException w:name="Colorful Shading" w:semiHidden="0" w:uiPriority="71" w:unhideWhenUsed="0"/>
-    <w:lsdException w:name="Colorful List" w:semiHidden="0" w:uiPriority="72" w:unhideWhenUsed="0"/>
-    <w:lsdException w:name="Colorful Grid" w:semiHidden="0" w:uiPriority="73" w:unhideWhenUsed="0"/>
-    <w:lsdException w:name="Light Shading Accent 1" w:semiHidden="0" w:uiPriority="60" w:unhideWhenUsed="0"/>
-    <w:lsdException w:name="Light List Accent 1" w:semiHidden="0" w:uiPriority="61" w:unhideWhenUsed="0"/>
-    <w:lsdException w:name="Light Grid Accent 1" w:semiHidden="0" w:uiPriority="62" w:unhideWhenUsed="0"/>
-    <w:lsdException w:name="Medium Shading 1 Accent 1" w:semiHidden="0" w:uiPriority="63" w:unhideWhenUsed="0"/>
-    <w:lsdException w:name="Medium Shading 2 Accent 1" w:semiHidden="0" w:uiPriority="64" w:unhideWhenUsed="0"/>
-    <w:lsdException w:name="Medium List 1 Accent 1" w:semiHidden="0" w:uiPriority="65" w:unhideWhenUsed="0"/>
-    <w:lsdException w:name="Revision" w:unhideWhenUsed="0"/>
-    <w:lsdException w:name="List Paragraph" w:semiHidden="0" w:uiPriority="34" w:unhideWhenUsed="0" w:qFormat="1"/>
-    <w:lsdException w:name="Quote" w:semiHidden="0" w:uiPriority="29" w:unhideWhenUsed="0" w:qFormat="1"/>
-    <w:lsdException w:name="Intense Quote" w:semiHidden="0" w:uiPriority="30" w:unhideWhenUsed="0" w:qFormat="1"/>
-    <w:lsdException w:name="Medium List 2 Accent 1" w:semiHidden="0" w:uiPriority="66" w:unhideWhenUsed="0"/>
-    <w:lsdException w:name="Medium Grid 1 Accent 1" w:semiHidden="0" w:uiPriority="67" w:unhideWhenUsed="0"/>
-    <w:lsdException w:name="Medium Grid 2 Accent 1" w:semiHidden="0" w:uiPriority="68" w:unhideWhenUsed="0"/>
-    <w:lsdException w:name="Medium Grid 3 Accent 1" w:semiHidden="0" w:uiPriority="69" w:unhideWhenUsed="0"/>
-    <w:lsdException w:name="Dark List Accent 1" w:semiHidden="0" w:uiPriority="70" w:unhideWhenUsed="0"/>
-    <w:lsdException w:name="Colorful Shading Accent 1" w:semiHidden="0" w:uiPriority="71" w:unhideWhenUsed="0"/>
-    <w:lsdException w:name="Colorful List Accent 1" w:semiHidden="0" w:uiPriority="72" w:unhideWhenUsed="0"/>
-    <w:lsdException w:name="Colorful Grid Accent 1" w:semiHidden="0" w:uiPriority="73" w:unhideWhenUsed="0"/>
-    <w:lsdException w:name="Light Shading Accent 2" w:semiHidden="0" w:uiPriority="60" w:unhideWhenUsed="0"/>
-    <w:lsdException w:name="Light List Accent 2" w:semiHidden="0" w:uiPriority="61" w:unhideWhenUsed="0"/>
-    <w:lsdException w:name="Light Grid Accent 2" w:semiHidden="0" w:uiPriority="62" w:unhideWhenUsed="0"/>
-    <w:lsdException w:name="Medium Shading 1 Accent 2" w:semiHidden="0" w:uiPriority="63" w:unhideWhenUsed="0"/>
-    <w:lsdException w:name="Medium Shading 2 Accent 2" w:semiHidden="0" w:uiPriority="64" w:unhideWhenUsed="0"/>
-    <w:lsdException w:name="Medium List 1 Accent 2" w:semiHidden="0" w:uiPriority="65" w:unhideWhenUsed="0"/>
-    <w:lsdException w:name="Medium List 2 Accent 2" w:semiHidden="0" w:uiPriority="66" w:unhideWhenUsed="0"/>
-    <w:lsdException w:name="Medium Grid 1 Accent 2" w:semiHidden="0" w:uiPriority="67" w:unhideWhenUsed="0"/>
-    <w:lsdException w:name="Medium Grid 2 Accent 2" w:semiHidden="0" w:uiPriority="68" w:unhideWhenUsed="0"/>
-    <w:lsdException w:name="Medium Grid 3 Accent 2" w:semiHidden="0" w:uiPriority="69" w:unhideWhenUsed="0"/>
-    <w:lsdException w:name="Dark List Accent 2" w:semiHidden="0" w:uiPriority="70" w:unhideWhenUsed="0"/>
-    <w:lsdException w:name="Colorful Shading Accent 2" w:semiHidden="0" w:uiPriority="71" w:unhideWhenUsed="0"/>
-    <w:lsdException w:name="Colorful List Accent 2" w:semiHidden="0" w:uiPriority="72" w:unhideWhenUsed="0"/>
-    <w:lsdException w:name="Colorful Grid Accent 2" w:semiHidden="0" w:uiPriority="73" w:unhideWhenUsed="0"/>
-    <w:lsdException w:name="Light Shading Accent 3" w:semiHidden="0" w:uiPriority="60" w:unhideWhenUsed="0"/>
-    <w:lsdException w:name="Light List Accent 3" w:semiHidden="0" w:uiPriority="61" w:unhideWhenUsed="0"/>
-    <w:lsdException w:name="Light Grid Accent 3" w:semiHidden="0" w:uiPriority="62" w:unhideWhenUsed="0"/>
-    <w:lsdException w:name="Medium Shading 1 Accent 3" w:semiHidden="0" w:uiPriority="63" w:unhideWhenUsed="0"/>
-    <w:lsdException w:name="Medium Shading 2 Accent 3" w:semiHidden="0" w:uiPriority="64" w:unhideWhenUsed="0"/>
-    <w:lsdException w:name="Medium List 1 Accent 3" w:semiHidden="0" w:uiPriority="65" w:unhideWhenUsed="0"/>
-    <w:lsdException w:name="Medium List 2 Accent 3" w:semiHidden="0" w:uiPriority="66" w:unhideWhenUsed="0"/>
-    <w:lsdException w:name="Medium Grid 1 Accent 3" w:semiHidden="0" w:uiPriority="67" w:unhideWhenUsed="0"/>
-    <w:lsdException w:name="Medium Grid 2 Accent 3" w:semiHidden="0" w:uiPriority="68" w:unhideWhenUsed="0"/>
-    <w:lsdException w:name="Medium Grid 3 Accent 3" w:semiHidden="0" w:uiPriority="69" w:unhideWhenUsed="0"/>
-    <w:lsdException w:name="Dark List Accent 3" w:semiHidden="0" w:uiPriority="70" w:unhideWhenUsed="0"/>
-    <w:lsdException w:name="Colorful Shading Accent 3" w:semiHidden="0" w:uiPriority="71" w:unhideWhenUsed="0"/>
-    <w:lsdException w:name="Colorful List Accent 3" w:semiHidden="0" w:uiPriority="72" w:unhideWhenUsed="0"/>
-    <w:lsdException w:name="Colorful Grid Accent 3" w:semiHidden="0" w:uiPriority="73" w:unhideWhenUsed="0"/>
-    <w:lsdException w:name="Light Shading Accent 4" w:semiHidden="0" w:uiPriority="60" w:unhideWhenUsed="0"/>
-    <w:lsdException w:name="Light List Accent 4" w:semiHidden="0" w:uiPriority="61" w:unhideWhenUsed="0"/>
-    <w:lsdException w:name="Light Grid Accent 4" w:semiHidden="0" w:uiPriority="62" w:unhideWhenUsed="0"/>
-    <w:lsdException w:name="Medium Shading 1 Accent 4" w:semiHidden="0" w:uiPriority="63" w:unhideWhenUsed="0"/>
-    <w:lsdException w:name="Medium Shading 2 Accent 4" w:semiHidden="0" w:uiPriority="64" w:unhideWhenUsed="0"/>
-    <w:lsdException w:name="Medium List 1 Accent 4" w:semiHidden="0" w:uiPriority="65" w:unhideWhenUsed="0"/>
-    <w:lsdException w:name="Medium List 2 Accent 4" w:semiHidden="0" w:uiPriority="66" w:unhideWhenUsed="0"/>
-    <w:lsdException w:name="Medium Grid 1 Accent 4" w:semiHidden="0" w:uiPriority="67" w:unhideWhenUsed="0"/>
-    <w:lsdException w:name="Medium Grid 2 Accent 4" w:semiHidden="0" w:uiPriority="68" w:unhideWhenUsed="0"/>
-    <w:lsdException w:name="Medium Grid 3 Accent 4" w:semiHidden="0" w:uiPriority="69" w:unhideWhenUsed="0"/>
-    <w:lsdException w:name="Dark List Accent 4" w:semiHidden="0" w:uiPriority="70" w:unhideWhenUsed="0"/>
-    <w:lsdException w:name="Colorful Shading Accent 4" w:semiHidden="0" w:uiPriority="71" w:unhideWhenUsed="0"/>
-    <w:lsdException w:name="Colorful List Accent 4" w:semiHidden="0" w:uiPriority="72" w:unhideWhenUsed="0"/>
-    <w:lsdException w:name="Colorful Grid Accent 4" w:semiHidden="0" w:uiPriority="73" w:unhideWhenUsed="0"/>
-    <w:lsdException w:name="Light Shading Accent 5" w:semiHidden="0" w:uiPriority="60" w:unhideWhenUsed="0"/>
-    <w:lsdException w:name="Light List Accent 5" w:semiHidden="0" w:uiPriority="61" w:unhideWhenUsed="0"/>
-    <w:lsdException w:name="Light Grid Accent 5" w:semiHidden="0" w:uiPriority="62" w:unhideWhenUsed="0"/>
-    <w:lsdException w:name="Medium Shading 1 Accent 5" w:semiHidden="0" w:uiPriority="63" w:unhideWhenUsed="0"/>
-    <w:lsdException w:name="Medium Shading 2 Accent 5" w:semiHidden="0" w:uiPriority="64" w:unhideWhenUsed="0"/>
-    <w:lsdException w:name="Medium List 1 Accent 5" w:semiHidden="0" w:uiPriority="65" w:unhideWhenUsed="0"/>
-    <w:lsdException w:name="Medium List 2 Accent 5" w:semiHidden="0" w:uiPriority="66" w:unhideWhenUsed="0"/>
-    <w:lsdException w:name="Medium Grid 1 Accent 5" w:semiHidden="0" w:uiPriority="67" w:unhideWhenUsed="0"/>
-    <w:lsdException w:name="Medium Grid 2 Accent 5" w:semiHidden="0" w:uiPriority="68" w:unhideWhenUsed="0"/>
-    <w:lsdException w:name="Medium Grid 3 Accent 5" w:semiHidden="0" w:uiPriority="69" w:unhideWhenUsed="0"/>
-    <w:lsdException w:name="Dark List Accent 5" w:semiHidden="0" w:uiPriority="70" w:unhideWhenUsed="0"/>
-    <w:lsdException w:name="Colorful Shading Accent 5" w:semiHidden="0" w:uiPriority="71" w:unhideWhenUsed="0"/>
-    <w:lsdException w:name="Colorful List Accent 5" w:semiHidden="0" w:uiPriority="72" w:unhideWhenUsed="0"/>
-    <w:lsdException w:name="Colorful Grid Accent 5" w:semiHidden="0" w:uiPriority="73" w:unhideWhenUsed="0"/>
-    <w:lsdException w:name="Light Shading Accent 6" w:semiHidden="0" w:uiPriority="60" w:unhideWhenUsed="0"/>
-    <w:lsdException w:name="Light List Accent 6" w:semiHidden="0" w:uiPriority="61" w:unhideWhenUsed="0"/>
-    <w:lsdException w:name="Light Grid Accent 6" w:semiHidden="0" w:uiPriority="62" w:unhideWhenUsed="0"/>
-    <w:lsdException w:name="Medium Shading 1 Accent 6" w:semiHidden="0" w:uiPriority="63" w:unhideWhenUsed="0"/>
-    <w:lsdException w:name="Medium Shading 2 Accent 6" w:semiHidden="0" w:uiPriority="64" w:unhideWhenUsed="0"/>
-    <w:lsdException w:name="Medium List 1 Accent 6" w:semiHidden="0" w:uiPriority="65" w:unhideWhenUsed="0"/>
-    <w:lsdException w:name="Medium List 2 Accent 6" w:semiHidden="0" w:uiPriority="66" w:unhideWhenUsed="0"/>
-    <w:lsdException w:name="Medium Grid 1 Accent 6" w:semiHidden="0" w:uiPriority="67" w:unhideWhenUsed="0"/>
-    <w:lsdException w:name="Medium Grid 2 Accent 6" w:semiHidden="0" w:uiPriority="68" w:unhideWhenUsed="0"/>
-    <w:lsdException w:name="Medium Grid 3 Accent 6" w:semiHidden="0" w:uiPriority="69" w:unhideWhenUsed="0"/>
-    <w:lsdException w:name="Dark List Accent 6" w:semiHidden="0" w:uiPriority="70" w:unhideWhenUsed="0"/>
-    <w:lsdException w:name="Colorful Shading Accent 6" w:semiHidden="0" w:uiPriority="71" w:unhideWhenUsed="0"/>
-    <w:lsdException w:name="Colorful List Accent 6" w:semiHidden="0" w:uiPriority="72" w:unhideWhenUsed="0"/>
-    <w:lsdException w:name="Colorful Grid Accent 6" w:semiHidden="0" w:uiPriority="73" w:unhideWhenUsed="0"/>
-    <w:lsdException w:name="Subtle Emphasis" w:semiHidden="0" w:uiPriority="19" w:unhideWhenUsed="0" w:qFormat="1"/>
-    <w:lsdException w:name="Intense Emphasis" w:semiHidden="0" w:uiPriority="21" w:unhideWhenUsed="0" w:qFormat="1"/>
-    <w:lsdException w:name="Subtle Reference" w:semiHidden="0" w:uiPriority="31" w:unhideWhenUsed="0" w:qFormat="1"/>
-    <w:lsdException w:name="Intense Reference" w:semiHidden="0" w:uiPriority="32" w:unhideWhenUsed="0" w:qFormat="1"/>
-    <w:lsdException w:name="Book Title" w:semiHidden="0" w:uiPriority="33" w:unhideWhenUsed="0" w:qFormat="1"/>
-    <w:lsdException w:name="Bibliography" w:uiPriority="37"/>
-    <w:lsdException w:name="TOC Heading" w:uiPriority="39" w:qFormat="1"/>
-  </w:latentStyles>
-  <w:style w:type="paragraph" w:default="1" w:styleId="Standard">
-    <w:name w:val="Normal"/>
-    <w:qFormat/>
-  </w:style>
-  <w:style w:type="paragraph" w:styleId="berschrift1">
-    <w:name w:val="heading 1"/>
-    <w:basedOn w:val="Standard"/>
-    <w:next w:val="Standard"/>
-    <w:link w:val="berschrift1Zchn"/>
-    <w:uiPriority w:val="9"/>
-    <w:qFormat/>
-    <w:rsid w:val="00587AA6"/>
-    <w:pPr>
-      <w:keepNext/>
-      <w:keepLines/>
-      <w:spacing w:before="240" w:after="0"/>
-      <w:outlineLvl w:val="0"/>
-    </w:pPr>
-    <w:rPr>
-      <w:rFonts w:asciiTheme="majorHAnsi" w:eastAsiaTheme="majorEastAsia" w:hAnsiTheme="majorHAnsi" w:cstheme="majorBidi"/>
-      <w:color w:val="2E74B5" w:themeColor="accent1" w:themeShade="BF"/>
-      <w:sz w:val="32"/>
-      <w:szCs w:val="32"/>
-    </w:rPr>
-  </w:style>
-  <w:style w:type="paragraph" w:styleId="berschrift2">
-    <w:name w:val="heading 2"/>
-    <w:basedOn w:val="Standard"/>
-    <w:next w:val="Standard"/>
-    <w:link w:val="berschrift2Zchn"/>
-    <w:uiPriority w:val="9"/>
-    <w:unhideWhenUsed/>
-    <w:qFormat/>
-    <w:rsid w:val="004B42D2"/>
-    <w:pPr>
-      <w:keepNext/>
-      <w:keepLines/>
-      <w:spacing w:before="40" w:after="0"/>
-      <w:outlineLvl w:val="1"/>
-    </w:pPr>
-    <w:rPr>
-      <w:rFonts w:asciiTheme="majorHAnsi" w:eastAsiaTheme="majorEastAsia" w:hAnsiTheme="majorHAnsi" w:cstheme="majorBidi"/>
-      <w:color w:val="2E74B5" w:themeColor="accent1" w:themeShade="BF"/>
-      <w:sz w:val="26"/>
-      <w:szCs w:val="26"/>
-    </w:rPr>
-  </w:style>
-  <w:style w:type="character" w:default="1" w:styleId="Absatz-Standardschriftart">
-    <w:name w:val="Default Paragraph Font"/>
-    <w:uiPriority w:val="1"/>
-    <w:semiHidden/>
-    <w:unhideWhenUsed/>
-  </w:style>
-  <w:style w:type="table" w:default="1" w:styleId="NormaleTabelle">
-    <w:name w:val="Normal Table"/>
-    <w:uiPriority w:val="99"/>
-    <w:semiHidden/>
-    <w:unhideWhenUsed/>
-    <w:tblPr>
-      <w:tblInd w:w="0" w:type="dxa"/>
-      <w:tblCellMar>
-        <w:top w:w="0" w:type="dxa"/>
-        <w:left w:w="108" w:type="dxa"/>
-        <w:bottom w:w="0" w:type="dxa"/>
-        <w:right w:w="108" w:type="dxa"/>
-      </w:tblCellMar>
-    </w:tblPr>
-  </w:style>
-  <w:style w:type="numbering" w:default="1" w:styleId="KeineListe">
-    <w:name w:val="No List"/>
-    <w:uiPriority w:val="99"/>
-    <w:semiHidden/>
-    <w:unhideWhenUsed/>
-  </w:style>
-  <w:style w:type="paragraph" w:styleId="Titel">
-    <w:name w:val="Title"/>
-    <w:basedOn w:val="Standard"/>
-    <w:next w:val="Standard"/>
-    <w:link w:val="TitelZchn"/>
-    <w:uiPriority w:val="10"/>
-    <w:qFormat/>
-    <w:rsid w:val="00587AA6"/>
-    <w:pPr>
-      <w:spacing w:after="0" w:line="240" w:lineRule="auto"/>
-      <w:contextualSpacing/>
-    </w:pPr>
-    <w:rPr>
-      <w:rFonts w:asciiTheme="majorHAnsi" w:eastAsiaTheme="majorEastAsia" w:hAnsiTheme="majorHAnsi" w:cstheme="majorBidi"/>
-      <w:spacing w:val="-10"/>
-      <w:kern w:val="28"/>
-      <w:sz w:val="56"/>
-      <w:szCs w:val="56"/>
-    </w:rPr>
-  </w:style>
-  <w:style w:type="character" w:customStyle="1" w:styleId="TitelZchn">
-    <w:name w:val="Titel Zchn"/>
-    <w:basedOn w:val="Absatz-Standardschriftart"/>
-    <w:link w:val="Titel"/>
-    <w:uiPriority w:val="10"/>
-    <w:rsid w:val="00587AA6"/>
-    <w:rPr>
-      <w:rFonts w:asciiTheme="majorHAnsi" w:eastAsiaTheme="majorEastAsia" w:hAnsiTheme="majorHAnsi" w:cstheme="majorBidi"/>
-      <w:spacing w:val="-10"/>
-      <w:kern w:val="28"/>
-      <w:sz w:val="56"/>
-      <w:szCs w:val="56"/>
-    </w:rPr>
-  </w:style>
-  <w:style w:type="character" w:customStyle="1" w:styleId="berschrift1Zchn">
-    <w:name w:val="Überschrift 1 Zchn"/>
-    <w:basedOn w:val="Absatz-Standardschriftart"/>
-    <w:link w:val="berschrift1"/>
-    <w:uiPriority w:val="9"/>
-    <w:rsid w:val="00587AA6"/>
-    <w:rPr>
-      <w:rFonts w:asciiTheme="majorHAnsi" w:eastAsiaTheme="majorEastAsia" w:hAnsiTheme="majorHAnsi" w:cstheme="majorBidi"/>
-      <w:color w:val="2E74B5" w:themeColor="accent1" w:themeShade="BF"/>
-      <w:sz w:val="32"/>
-      <w:szCs w:val="32"/>
-    </w:rPr>
-  </w:style>
-  <w:style w:type="paragraph" w:styleId="Listenabsatz">
-    <w:name w:val="List Paragraph"/>
-    <w:basedOn w:val="Standard"/>
-    <w:uiPriority w:val="34"/>
-    <w:qFormat/>
-    <w:rsid w:val="00EF620D"/>
-    <w:pPr>
-      <w:ind w:left="720"/>
-      <w:contextualSpacing/>
-    </w:pPr>
-  </w:style>
-  <w:style w:type="character" w:customStyle="1" w:styleId="berschrift2Zchn">
-    <w:name w:val="Überschrift 2 Zchn"/>
-    <w:basedOn w:val="Absatz-Standardschriftart"/>
-    <w:link w:val="berschrift2"/>
-    <w:uiPriority w:val="9"/>
-    <w:rsid w:val="004B42D2"/>
-    <w:rPr>
-      <w:rFonts w:asciiTheme="majorHAnsi" w:eastAsiaTheme="majorEastAsia" w:hAnsiTheme="majorHAnsi" w:cstheme="majorBidi"/>
-      <w:color w:val="2E74B5" w:themeColor="accent1" w:themeShade="BF"/>
-      <w:sz w:val="26"/>
-      <w:szCs w:val="26"/>
-    </w:rPr>
-  </w:style>
-  <w:style w:type="paragraph" w:styleId="Aufzhlungszeichen">
-    <w:name w:val="List Bullet"/>
-    <w:basedOn w:val="Standard"/>
-    <w:uiPriority w:val="99"/>
-    <w:unhideWhenUsed/>
-    <w:rsid w:val="004B42D2"/>
-    <w:pPr>
-      <w:numPr>
-        <w:numId w:val="2"/>
-      </w:numPr>
-      <w:contextualSpacing/>
-    </w:pPr>
-  </w:style>
-  <w:style w:type="paragraph" w:styleId="NurText">
-    <w:name w:val="Plain Text"/>
-    <w:basedOn w:val="Standard"/>
-    <w:link w:val="NurTextZchn"/>
-    <w:uiPriority w:val="99"/>
-    <w:semiHidden/>
-    <w:unhideWhenUsed/>
-    <w:rsid w:val="00EE5E28"/>
-    <w:pPr>
-      <w:spacing w:after="0" w:line="240" w:lineRule="auto"/>
-    </w:pPr>
-    <w:rPr>
-      <w:rFonts w:ascii="Calibri" w:hAnsi="Calibri" w:cs="Consolas"/>
-      <w:szCs w:val="21"/>
-    </w:rPr>
-  </w:style>
-  <w:style w:type="character" w:customStyle="1" w:styleId="NurTextZchn">
-    <w:name w:val="Nur Text Zchn"/>
-    <w:basedOn w:val="Absatz-Standardschriftart"/>
-    <w:link w:val="NurText"/>
-    <w:uiPriority w:val="99"/>
-    <w:semiHidden/>
-    <w:rsid w:val="00EE5E28"/>
-    <w:rPr>
-      <w:rFonts w:ascii="Calibri" w:hAnsi="Calibri" w:cs="Consolas"/>
-      <w:szCs w:val="21"/>
-    </w:rPr>
-  </w:style>
-  <w:style w:type="paragraph" w:styleId="Sprechblasentext">
-    <w:name w:val="Balloon Text"/>
-    <w:basedOn w:val="Standard"/>
-    <w:link w:val="SprechblasentextZchn"/>
-    <w:uiPriority w:val="99"/>
-    <w:semiHidden/>
-    <w:unhideWhenUsed/>
-    <w:rsid w:val="00190489"/>
-    <w:pPr>
-      <w:spacing w:after="0" w:line="240" w:lineRule="auto"/>
-    </w:pPr>
-    <w:rPr>
-      <w:rFonts w:ascii="Tahoma" w:hAnsi="Tahoma" w:cs="Tahoma"/>
-      <w:sz w:val="16"/>
-      <w:szCs w:val="16"/>
-    </w:rPr>
-  </w:style>
-  <w:style w:type="character" w:customStyle="1" w:styleId="SprechblasentextZchn">
-    <w:name w:val="Sprechblasentext Zchn"/>
-    <w:basedOn w:val="Absatz-Standardschriftart"/>
-    <w:link w:val="Sprechblasentext"/>
-    <w:uiPriority w:val="99"/>
-    <w:semiHidden/>
-    <w:rsid w:val="00190489"/>
-    <w:rPr>
-      <w:rFonts w:ascii="Tahoma" w:hAnsi="Tahoma" w:cs="Tahoma"/>
-      <w:sz w:val="16"/>
-      <w:szCs w:val="16"/>
-    </w:rPr>
-  </w:style>
-  <w:style w:type="character" w:styleId="Fett">
-    <w:name w:val="Strong"/>
-    <w:basedOn w:val="Absatz-Standardschriftart"/>
-    <w:uiPriority w:val="22"/>
-    <w:qFormat/>
-    <w:rsid w:val="00FE3EF1"/>
-    <w:rPr>
-      <w:b/>
-      <w:bCs/>
-    </w:rPr>
-  </w:style>
-  <w:style w:type="character" w:styleId="Hervorhebung">
-    <w:name w:val="Emphasis"/>
-    <w:basedOn w:val="Absatz-Standardschriftart"/>
-    <w:uiPriority w:val="20"/>
-    <w:qFormat/>
-    <w:rsid w:val="00FE3EF1"/>
-    <w:rPr>
-      <w:i/>
-      <w:iCs/>
-    </w:rPr>
-  </w:style>
-  <w:style w:type="paragraph" w:styleId="KeinLeerraum">
-    <w:name w:val="No Spacing"/>
-    <w:uiPriority w:val="1"/>
-    <w:qFormat/>
-    <w:rsid w:val="00A422D0"/>
-    <w:pPr>
-      <w:spacing w:after="0" w:line="240" w:lineRule="auto"/>
-    </w:pPr>
-  </w:style>
-</w:styles>
-</file>
-
-<file path=word/stylesWithEffects.xml><?xml version="1.0" encoding="utf-8"?>
-<w:styles xmlns:wpc="http://schemas.microsoft.com/office/word/2010/wordprocessingCanvas" xmlns:mc="http://schemas.openxmlformats.org/markup-compatibility/2006" xmlns:o="urn:schemas-microsoft-com:office:office" xmlns:r="http://schemas.openxmlformats.org/officeDocument/2006/relationships" xmlns:m="http://schemas.openxmlformats.org/officeDocument/2006/math" xmlns:v="urn:schemas-microsoft-com:vml" xmlns:wp14="http://schemas.microsoft.com/office/word/2010/wordprocessingDrawing" xmlns:wp="http://schemas.openxmlformats.org/drawingml/2006/wordprocessingDrawing" xmlns:w10="urn:schemas-microsoft-com:office:word" xmlns:w="http://schemas.openxmlformats.org/wordprocessingml/2006/main" xmlns:w14="http://schemas.microsoft.com/office/word/2010/wordml" xmlns:wpg="http://schemas.microsoft.com/office/word/2010/wordprocessingGroup" xmlns:wpi="http://schemas.microsoft.com/office/word/2010/wordprocessingInk" xmlns:wne="http://schemas.microsoft.com/office/word/2006/wordml" xmlns:wps="http://schemas.microsoft.com/office/word/2010/wordprocessingShape" mc:Ignorable="w14 wp14">
-  <w:docDefaults>
-    <w:rPrDefault>
-      <w:rPr>
-        <w:rFonts w:asciiTheme="minorHAnsi" w:eastAsiaTheme="minorHAnsi" w:hAnsiTheme="minorHAnsi" w:cstheme="minorBidi"/>
-        <w:sz w:val="22"/>
-        <w:szCs w:val="22"/>
-        <w:lang w:val="de-AT" w:eastAsia="en-US" w:bidi="ar-SA"/>
-      </w:rPr>
-    </w:rPrDefault>
-    <w:pPrDefault>
-      <w:pPr>
-        <w:spacing w:after="160" w:line="259" w:lineRule="auto"/>
-      </w:pPr>
-    </w:pPrDefault>
-  </w:docDefaults>
-  <w:latentStyles w:defLockedState="0" w:defUIPriority="99" w:defSemiHidden="1" w:defUnhideWhenUsed="1" w:defQFormat="0" w:count="267">
-    <w:lsdException w:name="Normal" w:semiHidden="0" w:uiPriority="0" w:unhideWhenUsed="0" w:qFormat="1"/>
-    <w:lsdException w:name="heading 1" w:semiHidden="0" w:uiPriority="9" w:unhideWhenUsed="0" w:qFormat="1"/>
-    <w:lsdException w:name="heading 2" w:uiPriority="9" w:qFormat="1"/>
-    <w:lsdException w:name="heading 3" w:uiPriority="9" w:qFormat="1"/>
-    <w:lsdException w:name="heading 4" w:uiPriority="9" w:qFormat="1"/>
-    <w:lsdException w:name="heading 5" w:uiPriority="9" w:qFormat="1"/>
-    <w:lsdException w:name="heading 6" w:uiPriority="9" w:qFormat="1"/>
-    <w:lsdException w:name="heading 7" w:uiPriority="9" w:qFormat="1"/>
-    <w:lsdException w:name="heading 8" w:uiPriority="9" w:qFormat="1"/>
-    <w:lsdException w:name="heading 9" w:uiPriority="9" w:qFormat="1"/>
-    <w:lsdException w:name="toc 1" w:uiPriority="39"/>
-    <w:lsdException w:name="toc 2" w:uiPriority="39"/>
-    <w:lsdException w:name="toc 3" w:uiPriority="39"/>
-    <w:lsdException w:name="toc 4" w:uiPriority="39"/>
-    <w:lsdException w:name="toc 5" w:uiPriority="39"/>
-    <w:lsdException w:name="toc 6" w:uiPriority="39"/>
-    <w:lsdException w:name="toc 7" w:uiPriority="39"/>
-    <w:lsdException w:name="toc 8" w:uiPriority="39"/>
-    <w:lsdException w:name="toc 9" w:uiPriority="39"/>
-    <w:lsdException w:name="caption" w:uiPriority="35" w:qFormat="1"/>
-    <w:lsdException w:name="Title" w:semiHidden="0" w:uiPriority="10" w:unhideWhenUsed="0" w:qFormat="1"/>
-    <w:lsdException w:name="Default Paragraph Font" w:uiPriority="1"/>
-    <w:lsdException w:name="Subtitle" w:semiHidden="0" w:uiPriority="11" w:unhideWhenUsed="0" w:qFormat="1"/>
-    <w:lsdException w:name="Strong" w:semiHidden="0" w:uiPriority="22" w:unhideWhenUsed="0" w:qFormat="1"/>
-    <w:lsdException w:name="Emphasis" w:semiHidden="0" w:uiPriority="20" w:unhideWhenUsed="0" w:qFormat="1"/>
-    <w:lsdException w:name="Table Grid" w:semiHidden="0" w:uiPriority="39" w:unhideWhenUsed="0"/>
-    <w:lsdException w:name="Placeholder Text" w:unhideWhenUsed="0"/>
-    <w:lsdException w:name="No Spacing" w:semiHidden="0" w:uiPriority="1" w:unhideWhenUsed="0" w:qFormat="1"/>
-    <w:lsdException w:name="Light Shading" w:semiHidden="0" w:uiPriority="60" w:unhideWhenUsed="0"/>
-    <w:lsdException w:name="Light List" w:semiHidden="0" w:uiPriority="61" w:unhideWhenUsed="0"/>
-    <w:lsdException w:name="Light Grid" w:semiHidden="0" w:uiPriority="62" w:unhideWhenUsed="0"/>
-    <w:lsdException w:name="Medium Shading 1" w:semiHidden="0" w:uiPriority="63" w:unhideWhenUsed="0"/>
-    <w:lsdException w:name="Medium Shading 2" w:semiHidden="0" w:uiPriority="64" w:unhideWhenUsed="0"/>
-    <w:lsdException w:name="Medium List 1" w:semiHidden="0" w:uiPriority="65" w:unhideWhenUsed="0"/>
-    <w:lsdException w:name="Medium List 2" w:semiHidden="0" w:uiPriority="66" w:unhideWhenUsed="0"/>
-    <w:lsdException w:name="Medium Grid 1" w:semiHidden="0" w:uiPriority="67" w:unhideWhenUsed="0"/>
-    <w:lsdException w:name="Medium Grid 2" w:semiHidden="0" w:uiPriority="68" w:unhideWhenUsed="0"/>
-    <w:lsdException w:name="Medium Grid 3" w:semiHidden="0" w:uiPriority="69" w:unhideWhenUsed="0"/>
-    <w:lsdException w:name="Dark List" w:semiHidden="0" w:uiPriority="70" w:unhideWhenUsed="0"/>
-    <w:lsdException w:name="Colorful Shading" w:semiHidden="0" w:uiPriority="71" w:unhideWhenUsed="0"/>
-    <w:lsdException w:name="Colorful List" w:semiHidden="0" w:uiPriority="72" w:unhideWhenUsed="0"/>
-    <w:lsdException w:name="Colorful Grid" w:semiHidden="0" w:uiPriority="73" w:unhideWhenUsed="0"/>
-    <w:lsdException w:name="Light Shading Accent 1" w:semiHidden="0" w:uiPriority="60" w:unhideWhenUsed="0"/>
-    <w:lsdException w:name="Light List Accent 1" w:semiHidden="0" w:uiPriority="61" w:unhideWhenUsed="0"/>
-    <w:lsdException w:name="Light Grid Accent 1" w:semiHidden="0" w:uiPriority="62" w:unhideWhenUsed="0"/>
-    <w:lsdException w:name="Medium Shading 1 Accent 1" w:semiHidden="0" w:uiPriority="63" w:unhideWhenUsed="0"/>
-    <w:lsdException w:name="Medium Shading 2 Accent 1" w:semiHidden="0" w:uiPriority="64" w:unhideWhenUsed="0"/>
-    <w:lsdException w:name="Medium List 1 Accent 1" w:semiHidden="0" w:uiPriority="65" w:unhideWhenUsed="0"/>
-    <w:lsdException w:name="Revision" w:unhideWhenUsed="0"/>
-    <w:lsdException w:name="List Paragraph" w:semiHidden="0" w:uiPriority="34" w:unhideWhenUsed="0" w:qFormat="1"/>
-    <w:lsdException w:name="Quote" w:semiHidden="0" w:uiPriority="29" w:unhideWhenUsed="0" w:qFormat="1"/>
-    <w:lsdException w:name="Intense Quote" w:semiHidden="0" w:uiPriority="30" w:unhideWhenUsed="0" w:qFormat="1"/>
-    <w:lsdException w:name="Medium List 2 Accent 1" w:semiHidden="0" w:uiPriority="66" w:unhideWhenUsed="0"/>
-    <w:lsdException w:name="Medium Grid 1 Accent 1" w:semiHidden="0" w:uiPriority="67" w:unhideWhenUsed="0"/>
-    <w:lsdException w:name="Medium Grid 2 Accent 1" w:semiHidden="0" w:uiPriority="68" w:unhideWhenUsed="0"/>
-    <w:lsdException w:name="Medium Grid 3 Accent 1" w:semiHidden="0" w:uiPriority="69" w:unhideWhenUsed="0"/>
-    <w:lsdException w:name="Dark List Accent 1" w:semiHidden="0" w:uiPriority="70" w:unhideWhenUsed="0"/>
-    <w:lsdException w:name="Colorful Shading Accent 1" w:semiHidden="0" w:uiPriority="71" w:unhideWhenUsed="0"/>
-    <w:lsdException w:name="Colorful List Accent 1" w:semiHidden="0" w:uiPriority="72" w:unhideWhenUsed="0"/>
-    <w:lsdException w:name="Colorful Grid Accent 1" w:semiHidden="0" w:uiPriority="73" w:unhideWhenUsed="0"/>
-    <w:lsdException w:name="Light Shading Accent 2" w:semiHidden="0" w:uiPriority="60" w:unhideWhenUsed="0"/>
-    <w:lsdException w:name="Light List Accent 2" w:semiHidden="0" w:uiPriority="61" w:unhideWhenUsed="0"/>
-    <w:lsdException w:name="Light Grid Accent 2" w:semiHidden="0" w:uiPriority="62" w:unhideWhenUsed="0"/>
-    <w:lsdException w:name="Medium Shading 1 Accent 2" w:semiHidden="0" w:uiPriority="63" w:unhideWhenUsed="0"/>
-    <w:lsdException w:name="Medium Shading 2 Accent 2" w:semiHidden="0" w:uiPriority="64" w:unhideWhenUsed="0"/>
-    <w:lsdException w:name="Medium List 1 Accent 2" w:semiHidden="0" w:uiPriority="65" w:unhideWhenUsed="0"/>
-    <w:lsdException w:name="Medium List 2 Accent 2" w:semiHidden="0" w:uiPriority="66" w:unhideWhenUsed="0"/>
-    <w:lsdException w:name="Medium Grid 1 Accent 2" w:semiHidden="0" w:uiPriority="67" w:unhideWhenUsed="0"/>
-    <w:lsdException w:name="Medium Grid 2 Accent 2" w:semiHidden="0" w:uiPriority="68" w:unhideWhenUsed="0"/>
-    <w:lsdException w:name="Medium Grid 3 Accent 2" w:semiHidden="0" w:uiPriority="69" w:unhideWhenUsed="0"/>
-    <w:lsdException w:name="Dark List Accent 2" w:semiHidden="0" w:uiPriority="70" w:unhideWhenUsed="0"/>
-    <w:lsdException w:name="Colorful Shading Accent 2" w:semiHidden="0" w:uiPriority="71" w:unhideWhenUsed="0"/>
-    <w:lsdException w:name="Colorful List Accent 2" w:semiHidden="0" w:uiPriority="72" w:unhideWhenUsed="0"/>
-    <w:lsdException w:name="Colorful Grid Accent 2" w:semiHidden="0" w:uiPriority="73" w:unhideWhenUsed="0"/>
-    <w:lsdException w:name="Light Shading Accent 3" w:semiHidden="0" w:uiPriority="60" w:unhideWhenUsed="0"/>
-    <w:lsdException w:name="Light List Accent 3" w:semiHidden="0" w:uiPriority="61" w:unhideWhenUsed="0"/>
-    <w:lsdException w:name="Light Grid Accent 3" w:semiHidden="0" w:uiPriority="62" w:unhideWhenUsed="0"/>
-    <w:lsdException w:name="Medium Shading 1 Accent 3" w:semiHidden="0" w:uiPriority="63" w:unhideWhenUsed="0"/>
-    <w:lsdException w:name="Medium Shading 2 Accent 3" w:semiHidden="0" w:uiPriority="64" w:unhideWhenUsed="0"/>
-    <w:lsdException w:name="Medium List 1 Accent 3" w:semiHidden="0" w:uiPriority="65" w:unhideWhenUsed="0"/>
-    <w:lsdException w:name="Medium List 2 Accent 3" w:semiHidden="0" w:uiPriority="66" w:unhideWhenUsed="0"/>
-    <w:lsdException w:name="Medium Grid 1 Accent 3" w:semiHidden="0" w:uiPriority="67" w:unhideWhenUsed="0"/>
-    <w:lsdException w:name="Medium Grid 2 Accent 3" w:semiHidden="0" w:uiPriority="68" w:unhideWhenUsed="0"/>
-    <w:lsdException w:name="Medium Grid 3 Accent 3" w:semiHidden="0" w:uiPriority="69" w:unhideWhenUsed="0"/>
-    <w:lsdException w:name="Dark List Accent 3" w:semiHidden="0" w:uiPriority="70" w:unhideWhenUsed="0"/>
-    <w:lsdException w:name="Colorful Shading Accent 3" w:semiHidden="0" w:uiPriority="71" w:unhideWhenUsed="0"/>
-    <w:lsdException w:name="Colorful List Accent 3" w:semiHidden="0" w:uiPriority="72" w:unhideWhenUsed="0"/>
-    <w:lsdException w:name="Colorful Grid Accent 3" w:semiHidden="0" w:uiPriority="73" w:unhideWhenUsed="0"/>
-    <w:lsdException w:name="Light Shading Accent 4" w:semiHidden="0" w:uiPriority="60" w:unhideWhenUsed="0"/>
-    <w:lsdException w:name="Light List Accent 4" w:semiHidden="0" w:uiPriority="61" w:unhideWhenUsed="0"/>
-    <w:lsdException w:name="Light Grid Accent 4" w:semiHidden="0" w:uiPriority="62" w:unhideWhenUsed="0"/>
-    <w:lsdException w:name="Medium Shading 1 Accent 4" w:semiHidden="0" w:uiPriority="63" w:unhideWhenUsed="0"/>
-    <w:lsdException w:name="Medium Shading 2 Accent 4" w:semiHidden="0" w:uiPriority="64" w:unhideWhenUsed="0"/>
-    <w:lsdException w:name="Medium List 1 Accent 4" w:semiHidden="0" w:uiPriority="65" w:unhideWhenUsed="0"/>
-    <w:lsdException w:name="Medium List 2 Accent 4" w:semiHidden="0" w:uiPriority="66" w:unhideWhenUsed="0"/>
-    <w:lsdException w:name="Medium Grid 1 Accent 4" w:semiHidden="0" w:uiPriority="67" w:unhideWhenUsed="0"/>
-    <w:lsdException w:name="Medium Grid 2 Accent 4" w:semiHidden="0" w:uiPriority="68" w:unhideWhenUsed="0"/>
-    <w:lsdException w:name="Medium Grid 3 Accent 4" w:semiHidden="0" w:uiPriority="69" w:unhideWhenUsed="0"/>
-    <w:lsdException w:name="Dark List Accent 4" w:semiHidden="0" w:uiPriority="70" w:unhideWhenUsed="0"/>
-    <w:lsdException w:name="Colorful Shading Accent 4" w:semiHidden="0" w:uiPriority="71" w:unhideWhenUsed="0"/>
-    <w:lsdException w:name="Colorful List Accent 4" w:semiHidden="0" w:uiPriority="72" w:unhideWhenUsed="0"/>
-    <w:lsdException w:name="Colorful Grid Accent 4" w:semiHidden="0" w:uiPriority="73" w:unhideWhenUsed="0"/>
-    <w:lsdException w:name="Light Shading Accent 5" w:semiHidden="0" w:uiPriority="60" w:unhideWhenUsed="0"/>
-    <w:lsdException w:name="Light List Accent 5" w:semiHidden="0" w:uiPriority="61" w:unhideWhenUsed="0"/>
-    <w:lsdException w:name="Light Grid Accent 5" w:semiHidden="0" w:uiPriority="62" w:unhideWhenUsed="0"/>
-    <w:lsdException w:name="Medium Shading 1 Accent 5" w:semiHidden="0" w:uiPriority="63" w:unhideWhenUsed="0"/>
-    <w:lsdException w:name="Medium Shading 2 Accent 5" w:semiHidden="0" w:uiPriority="64" w:unhideWhenUsed="0"/>
-    <w:lsdException w:name="Medium List 1 Accent 5" w:semiHidden="0" w:uiPriority="65" w:unhideWhenUsed="0"/>
-    <w:lsdException w:name="Medium List 2 Accent 5" w:semiHidden="0" w:uiPriority="66" w:unhideWhenUsed="0"/>
-    <w:lsdException w:name="Medium Grid 1 Accent 5" w:semiHidden="0" w:uiPriority="67" w:unhideWhenUsed="0"/>
-    <w:lsdException w:name="Medium Grid 2 Accent 5" w:semiHidden="0" w:uiPriority="68" w:unhideWhenUsed="0"/>
-    <w:lsdException w:name="Medium Grid 3 Accent 5" w:semiHidden="0" w:uiPriority="69" w:unhideWhenUsed="0"/>
-    <w:lsdException w:name="Dark List Accent 5" w:semiHidden="0" w:uiPriority="70" w:unhideWhenUsed="0"/>
-    <w:lsdException w:name="Colorful Shading Accent 5" w:semiHidden="0" w:uiPriority="71" w:unhideWhenUsed="0"/>
-    <w:lsdException w:name="Colorful List Accent 5" w:semiHidden="0" w:uiPriority="72" w:unhideWhenUsed="0"/>
-    <w:lsdException w:name="Colorful Grid Accent 5" w:semiHidden="0" w:uiPriority="73" w:unhideWhenUsed="0"/>
-    <w:lsdException w:name="Light Shading Accent 6" w:semiHidden="0" w:uiPriority="60" w:unhideWhenUsed="0"/>
-    <w:lsdException w:name="Light List Accent 6" w:semiHidden="0" w:uiPriority="61" w:unhideWhenUsed="0"/>
-    <w:lsdException w:name="Light Grid Accent 6" w:semiHidden="0" w:uiPriority="62" w:unhideWhenUsed="0"/>
-    <w:lsdException w:name="Medium Shading 1 Accent 6" w:semiHidden="0" w:uiPriority="63" w:unhideWhenUsed="0"/>
-    <w:lsdException w:name="Medium Shading 2 Accent 6" w:semiHidden="0" w:uiPriority="64" w:unhideWhenUsed="0"/>
-    <w:lsdException w:name="Medium List 1 Accent 6" w:semiHidden="0" w:uiPriority="65" w:unhideWhenUsed="0"/>
-    <w:lsdException w:name="Medium List 2 Accent 6" w:semiHidden="0" w:uiPriority="66" w:unhideWhenUsed="0"/>
-    <w:lsdException w:name="Medium Grid 1 Accent 6" w:semiHidden="0" w:uiPriority="67" w:unhideWhenUsed="0"/>
-    <w:lsdException w:name="Medium Grid 2 Accent 6" w:semiHidden="0" w:uiPriority="68" w:unhideWhenUsed="0"/>
-    <w:lsdException w:name="Medium Grid 3 Accent 6" w:semiHidden="0" w:uiPriority="69" w:unhideWhenUsed="0"/>
-    <w:lsdException w:name="Dark List Accent 6" w:semiHidden="0" w:uiPriority="70" w:unhideWhenUsed="0"/>
-    <w:lsdException w:name="Colorful Shading Accent 6" w:semiHidden="0" w:uiPriority="71" w:unhideWhenUsed="0"/>
-    <w:lsdException w:name="Colorful List Accent 6" w:semiHidden="0" w:uiPriority="72" w:unhideWhenUsed="0"/>
-    <w:lsdException w:name="Colorful Grid Accent 6" w:semiHidden="0" w:uiPriority="73" w:unhideWhenUsed="0"/>
-    <w:lsdException w:name="Subtle Emphasis" w:semiHidden="0" w:uiPriority="19" w:unhideWhenUsed="0" w:qFormat="1"/>
-    <w:lsdException w:name="Intense Emphasis" w:semiHidden="0" w:uiPriority="21" w:unhideWhenUsed="0" w:qFormat="1"/>
-    <w:lsdException w:name="Subtle Reference" w:semiHidden="0" w:uiPriority="31" w:unhideWhenUsed="0" w:qFormat="1"/>
-    <w:lsdException w:name="Intense Reference" w:semiHidden="0" w:uiPriority="32" w:unhideWhenUsed="0" w:qFormat="1"/>
-    <w:lsdException w:name="Book Title" w:semiHidden="0" w:uiPriority="33" w:unhideWhenUsed="0" w:qFormat="1"/>
-    <w:lsdException w:name="Bibliography" w:uiPriority="37"/>
-    <w:lsdException w:name="TOC Heading" w:uiPriority="39" w:qFormat="1"/>
+  <w:latentStyles w:defLockedState="0" w:defUIPriority="99" w:defSemiHidden="0" w:defUnhideWhenUsed="0" w:defQFormat="0" w:count="371">
+    <w:lsdException w:name="Normal" w:uiPriority="0" w:qFormat="1"/>
+    <w:lsdException w:name="heading 1" w:uiPriority="9" w:qFormat="1"/>
+    <w:lsdException w:name="heading 2" w:semiHidden="1" w:uiPriority="9" w:unhideWhenUsed="1" w:qFormat="1"/>
+    <w:lsdException w:name="heading 3" w:semiHidden="1" w:uiPriority="9" w:unhideWhenUsed="1" w:qFormat="1"/>
+    <w:lsdException w:name="heading 4" w:semiHidden="1" w:uiPriority="9" w:unhideWhenUsed="1" w:qFormat="1"/>
+    <w:lsdException w:name="heading 5" w:semiHidden="1" w:uiPriority="9" w:unhideWhenUsed="1" w:qFormat="1"/>
+    <w:lsdException w:name="heading 6" w:semiHidden="1" w:uiPriority="9" w:unhideWhenUsed="1" w:qFormat="1"/>
+    <w:lsdException w:name="heading 7" w:semiHidden="1" w:uiPriority="9" w:unhideWhenUsed="1" w:qFormat="1"/>
+    <w:lsdException w:name="heading 8" w:semiHidden="1" w:uiPriority="9" w:unhideWhenUsed="1" w:qFormat="1"/>
+    <w:lsdException w:name="heading 9" w:semiHidden="1" w:uiPriority="9" w:unhideWhenUsed="1" w:qFormat="1"/>
+    <w:lsdException w:name="index 1" w:semiHidden="1" w:unhideWhenUsed="1"/>
+    <w:lsdException w:name="index 2" w:semiHidden="1" w:unhideWhenUsed="1"/>
+    <w:lsdException w:name="index 3" w:semiHidden="1" w:unhideWhenUsed="1"/>
+    <w:lsdException w:name="index 4" w:semiHidden="1" w:unhideWhenUsed="1"/>
+    <w:lsdException w:name="index 5" w:semiHidden="1" w:unhideWhenUsed="1"/>
+    <w:lsdException w:name="index 6" w:semiHidden="1" w:unhideWhenUsed="1"/>
+    <w:lsdException w:name="index 7" w:semiHidden="1" w:unhideWhenUsed="1"/>
+    <w:lsdException w:name="index 8" w:semiHidden="1" w:unhideWhenUsed="1"/>
+    <w:lsdException w:name="index 9" w:semiHidden="1" w:unhideWhenUsed="1"/>
+    <w:lsdException w:name="toc 1" w:semiHidden="1" w:uiPriority="39" w:unhideWhenUsed="1"/>
+    <w:lsdException w:name="toc 2" w:semiHidden="1" w:uiPriority="39" w:unhideWhenUsed="1"/>
+    <w:lsdException w:name="toc 3" w:semiHidden="1" w:uiPriority="39" w:unhideWhenUsed="1"/>
+    <w:lsdException w:name="toc 4" w:semiHidden="1" w:uiPriority="39" w:unhideWhenUsed="1"/>
+    <w:lsdException w:name="toc 5" w:semiHidden="1" w:uiPriority="39" w:unhideWhenUsed="1"/>
+    <w:lsdException w:name="toc 6" w:semiHidden="1" w:uiPriority="39" w:unhideWhenUsed="1"/>
+    <w:lsdException w:name="toc 7" w:semiHidden="1" w:uiPriority="39" w:unhideWhenUsed="1"/>
+    <w:lsdException w:name="toc 8" w:semiHidden="1" w:uiPriority="39" w:unhideWhenUsed="1"/>
+    <w:lsdException w:name="toc 9" w:semiHidden="1" w:uiPriority="39" w:unhideWhenUsed="1"/>
+    <w:lsdException w:name="Normal Indent" w:semiHidden="1" w:unhideWhenUsed="1"/>
+    <w:lsdException w:name="footnote text" w:semiHidden="1" w:unhideWhenUsed="1"/>
+    <w:lsdException w:name="annotation text" w:semiHidden="1" w:unhideWhenUsed="1"/>
+    <w:lsdException w:name="header" w:semiHidden="1" w:unhideWhenUsed="1"/>
+    <w:lsdException w:name="footer" w:semiHidden="1" w:unhideWhenUsed="1"/>
+    <w:lsdException w:name="index heading" w:semiHidden="1" w:unhideWhenUsed="1"/>
+    <w:lsdException w:name="caption" w:semiHidden="1" w:uiPriority="35" w:unhideWhenUsed="1" w:qFormat="1"/>
+    <w:lsdException w:name="table of figures" w:semiHidden="1" w:unhideWhenUsed="1"/>
+    <w:lsdException w:name="envelope address" w:semiHidden="1" w:unhideWhenUsed="1"/>
+    <w:lsdException w:name="envelope return" w:semiHidden="1" w:unhideWhenUsed="1"/>
+    <w:lsdException w:name="footnote reference" w:semiHidden="1" w:unhideWhenUsed="1"/>
+    <w:lsdException w:name="annotation reference" w:semiHidden="1" w:unhideWhenUsed="1"/>
+    <w:lsdException w:name="line number" w:semiHidden="1" w:unhideWhenUsed="1"/>
+    <w:lsdException w:name="page number" w:semiHidden="1" w:unhideWhenUsed="1"/>
+    <w:lsdException w:name="endnote reference" w:semiHidden="1" w:unhideWhenUsed="1"/>
+    <w:lsdException w:name="endnote text" w:semiHidden="1" w:unhideWhenUsed="1"/>
+    <w:lsdException w:name="table of authorities" w:semiHidden="1" w:unhideWhenUsed="1"/>
+    <w:lsdException w:name="macro" w:semiHidden="1" w:unhideWhenUsed="1"/>
+    <w:lsdException w:name="toa heading" w:semiHidden="1" w:unhideWhenUsed="1"/>
+    <w:lsdException w:name="List" w:semiHidden="1" w:unhideWhenUsed="1"/>
+    <w:lsdException w:name="List Bullet" w:semiHidden="1" w:unhideWhenUsed="1"/>
+    <w:lsdException w:name="List Number" w:semiHidden="1" w:unhideWhenUsed="1"/>
+    <w:lsdException w:name="List 2" w:semiHidden="1" w:unhideWhenUsed="1"/>
+    <w:lsdException w:name="List 3" w:semiHidden="1" w:unhideWhenUsed="1"/>
+    <w:lsdException w:name="List 4" w:semiHidden="1" w:unhideWhenUsed="1"/>
+    <w:lsdException w:name="List 5" w:semiHidden="1" w:unhideWhenUsed="1"/>
+    <w:lsdException w:name="List Bullet 2" w:semiHidden="1" w:unhideWhenUsed="1"/>
+    <w:lsdException w:name="List Bullet 3" w:semiHidden="1" w:unhideWhenUsed="1"/>
+    <w:lsdException w:name="List Bullet 4" w:semiHidden="1" w:unhideWhenUsed="1"/>
+    <w:lsdException w:name="List Bullet 5" w:semiHidden="1" w:unhideWhenUsed="1"/>
+    <w:lsdException w:name="List Number 2" w:semiHidden="1" w:unhideWhenUsed="1"/>
+    <w:lsdException w:name="List Number 3" w:semiHidden="1" w:unhideWhenUsed="1"/>
+    <w:lsdException w:name="List Number 4" w:semiHidden="1" w:unhideWhenUsed="1"/>
+    <w:lsdException w:name="List Number 5" w:semiHidden="1" w:unhideWhenUsed="1"/>
+    <w:lsdException w:name="Title" w:uiPriority="10" w:qFormat="1"/>
+    <w:lsdException w:name="Closing" w:semiHidden="1" w:unhideWhenUsed="1"/>
+    <w:lsdException w:name="Signature" w:semiHidden="1" w:unhideWhenUsed="1"/>
+    <w:lsdException w:name="Default Paragraph Font" w:semiHidden="1" w:uiPriority="1" w:unhideWhenUsed="1"/>
+    <w:lsdException w:name="Body Text" w:semiHidden="1" w:unhideWhenUsed="1"/>
+    <w:lsdException w:name="Body Text Indent" w:semiHidden="1" w:unhideWhenUsed="1"/>
+    <w:lsdException w:name="List Continue" w:semiHidden="1" w:unhideWhenUsed="1"/>
+    <w:lsdException w:name="List Continue 2" w:semiHidden="1" w:unhideWhenUsed="1"/>
+    <w:lsdException w:name="List Continue 3" w:semiHidden="1" w:unhideWhenUsed="1"/>
+    <w:lsdException w:name="List Continue 4" w:semiHidden="1" w:unhideWhenUsed="1"/>
+    <w:lsdException w:name="List Continue 5" w:semiHidden="1" w:unhideWhenUsed="1"/>
+    <w:lsdException w:name="Message Header" w:semiHidden="1" w:unhideWhenUsed="1"/>
+    <w:lsdException w:name="Subtitle" w:uiPriority="11" w:qFormat="1"/>
+    <w:lsdException w:name="Salutation" w:semiHidden="1" w:unhideWhenUsed="1"/>
+    <w:lsdException w:name="Date" w:semiHidden="1" w:unhideWhenUsed="1"/>
+    <w:lsdException w:name="Body Text First Indent" w:semiHidden="1" w:unhideWhenUsed="1"/>
+    <w:lsdException w:name="Body Text First Indent 2" w:semiHidden="1" w:unhideWhenUsed="1"/>
+    <w:lsdException w:name="Note Heading" w:semiHidden="1" w:unhideWhenUsed="1"/>
+    <w:lsdException w:name="Body Text 2" w:semiHidden="1" w:unhideWhenUsed="1"/>
+    <w:lsdException w:name="Body Text 3" w:semiHidden="1" w:unhideWhenUsed="1"/>
+    <w:lsdException w:name="Body Text Indent 2" w:semiHidden="1" w:unhideWhenUsed="1"/>
+    <w:lsdException w:name="Body Text Indent 3" w:semiHidden="1" w:unhideWhenUsed="1"/>
+    <w:lsdException w:name="Block Text" w:semiHidden="1" w:unhideWhenUsed="1"/>
+    <w:lsdException w:name="Hyperlink" w:semiHidden="1" w:unhideWhenUsed="1"/>
+    <w:lsdException w:name="FollowedHyperlink" w:semiHidden="1" w:unhideWhenUsed="1"/>
+    <w:lsdException w:name="Strong" w:uiPriority="22" w:qFormat="1"/>
+    <w:lsdException w:name="Emphasis" w:uiPriority="20" w:qFormat="1"/>
+    <w:lsdException w:name="Document Map" w:semiHidden="1" w:unhideWhenUsed="1"/>
+    <w:lsdException w:name="Plain Text" w:semiHidden="1" w:unhideWhenUsed="1"/>
+    <w:lsdException w:name="E-mail Signature" w:semiHidden="1" w:unhideWhenUsed="1"/>
+    <w:lsdException w:name="HTML Top of Form" w:semiHidden="1" w:unhideWhenUsed="1"/>
+    <w:lsdException w:name="HTML Bottom of Form" w:semiHidden="1" w:unhideWhenUsed="1"/>
+    <w:lsdException w:name="Normal (Web)" w:semiHidden="1" w:unhideWhenUsed="1"/>
+    <w:lsdException w:name="HTML Acronym" w:semiHidden="1" w:unhideWhenUsed="1"/>
+    <w:lsdException w:name="HTML Address" w:semiHidden="1" w:unhideWhenUsed="1"/>
+    <w:lsdException w:name="HTML Cite" w:semiHidden="1" w:unhideWhenUsed="1"/>
+    <w:lsdException w:name="HTML Code" w:semiHidden="1" w:unhideWhenUsed="1"/>
+    <w:lsdException w:name="HTML Definition" w:semiHidden="1" w:unhideWhenUsed="1"/>
+    <w:lsdException w:name="HTML Keyboard" w:semiHidden="1" w:unhideWhenUsed="1"/>
+    <w:lsdException w:name="HTML Preformatted" w:semiHidden="1" w:unhideWhenUsed="1"/>
+    <w:lsdException w:name="HTML Sample" w:semiHidden="1" w:unhideWhenUsed="1"/>
+    <w:lsdException w:name="HTML Typewriter" w:semiHidden="1" w:unhideWhenUsed="1"/>
+    <w:lsdException w:name="HTML Variable" w:semiHidden="1" w:unhideWhenUsed="1"/>
+    <w:lsdException w:name="Normal Table" w:semiHidden="1" w:unhideWhenUsed="1"/>
+    <w:lsdException w:name="annotation subject" w:semiHidden="1" w:unhideWhenUsed="1"/>
+    <w:lsdException w:name="No List" w:semiHidden="1" w:unhideWhenUsed="1"/>
+    <w:lsdException w:name="Outline List 1" w:semiHidden="1" w:unhideWhenUsed="1"/>
+    <w:lsdException w:name="Outline List 2" w:semiHidden="1" w:unhideWhenUsed="1"/>
+    <w:lsdException w:name="Outline List 3" w:semiHidden="1" w:unhideWhenUsed="1"/>
+    <w:lsdException w:name="Table Simple 1" w:semiHidden="1" w:unhideWhenUsed="1"/>
+    <w:lsdException w:name="Table Simple 2" w:semiHidden="1" w:unhideWhenUsed="1"/>
+    <w:lsdException w:name="Table Simple 3" w:semiHidden="1" w:unhideWhenUsed="1"/>
+    <w:lsdException w:name="Table Classic 1" w:semiHidden="1" w:unhideWhenUsed="1"/>
+    <w:lsdException w:name="Table Classic 2" w:semiHidden="1" w:unhideWhenUsed="1"/>
+    <w:lsdException w:name="Table Classic 3" w:semiHidden="1" w:unhideWhenUsed="1"/>
+    <w:lsdException w:name="Table Classic 4" w:semiHidden="1" w:unhideWhenUsed="1"/>
+    <w:lsdException w:name="Table Colorful 1" w:semiHidden="1" w:unhideWhenUsed="1"/>
+    <w:lsdException w:name="Table Colorful 2" w:semiHidden="1" w:unhideWhenUsed="1"/>
+    <w:lsdException w:name="Table Colorful 3" w:semiHidden="1" w:unhideWhenUsed="1"/>
+    <w:lsdException w:name="Table Columns 1" w:semiHidden="1" w:unhideWhenUsed="1"/>
+    <w:lsdException w:name="Table Columns 2" w:semiHidden="1" w:unhideWhenUsed="1"/>
+    <w:lsdException w:name="Table Columns 3" w:semiHidden="1" w:unhideWhenUsed="1"/>
+    <w:lsdException w:name="Table Columns 4" w:semiHidden="1" w:unhideWhenUsed="1"/>
+    <w:lsdException w:name="Table Columns 5" w:semiHidden="1" w:unhideWhenUsed="1"/>
+    <w:lsdException w:name="Table Grid 1" w:semiHidden="1" w:unhideWhenUsed="1"/>
+    <w:lsdException w:name="Table Grid 2" w:semiHidden="1" w:unhideWhenUsed="1"/>
+    <w:lsdException w:name="Table Grid 3" w:semiHidden="1" w:unhideWhenUsed="1"/>
+    <w:lsdException w:name="Table Grid 4" w:semiHidden="1" w:unhideWhenUsed="1"/>
+    <w:lsdException w:name="Table Grid 5" w:semiHidden="1" w:unhideWhenUsed="1"/>
+    <w:lsdException w:name="Table Grid 6" w:semiHidden="1" w:unhideWhenUsed="1"/>
+    <w:lsdException w:name="Table Grid 7" w:semiHidden="1" w:unhideWhenUsed="1"/>
+    <w:lsdException w:name="Table Grid 8" w:semiHidden="1" w:unhideWhenUsed="1"/>
+    <w:lsdException w:name="Table List 1" w:semiHidden="1" w:unhideWhenUsed="1"/>
+    <w:lsdException w:name="Table List 2" w:semiHidden="1" w:unhideWhenUsed="1"/>
+    <w:lsdException w:name="Table List 3" w:semiHidden="1" w:unhideWhenUsed="1"/>
+    <w:lsdException w:name="Table List 4" w:semiHidden="1" w:unhideWhenUsed="1"/>
+    <w:lsdException w:name="Table List 5" w:semiHidden="1" w:unhideWhenUsed="1"/>
+    <w:lsdException w:name="Table List 6" w:semiHidden="1" w:unhideWhenUsed="1"/>
+    <w:lsdException w:name="Table List 7" w:semiHidden="1" w:unhideWhenUsed="1"/>
+    <w:lsdException w:name="Table List 8" w:semiHidden="1" w:unhideWhenUsed="1"/>
+    <w:lsdException w:name="Table 3D effects 1" w:semiHidden="1" w:unhideWhenUsed="1"/>
+    <w:lsdException w:name="Table 3D effects 2" w:semiHidden="1" w:unhideWhenUsed="1"/>
+    <w:lsdException w:name="Table 3D effects 3" w:semiHidden="1" w:unhideWhenUsed="1"/>
+    <w:lsdException w:name="Table Contemporary" w:semiHidden="1" w:unhideWhenUsed="1"/>
+    <w:lsdException w:name="Table Elegant" w:semiHidden="1" w:unhideWhenUsed="1"/>
+    <w:lsdException w:name="Table Professional" w:semiHidden="1" w:unhideWhenUsed="1"/>
+    <w:lsdException w:name="Table Subtle 1" w:semiHidden="1" w:unhideWhenUsed="1"/>
+    <w:lsdException w:name="Table Subtle 2" w:semiHidden="1" w:unhideWhenUsed="1"/>
+    <w:lsdException w:name="Table Web 1" w:semiHidden="1" w:unhideWhenUsed="1"/>
+    <w:lsdException w:name="Table Web 2" w:semiHidden="1" w:unhideWhenUsed="1"/>
+    <w:lsdException w:name="Table Web 3" w:semiHidden="1" w:unhideWhenUsed="1"/>
+    <w:lsdException w:name="Balloon Text" w:semiHidden="1" w:unhideWhenUsed="1"/>
+    <w:lsdException w:name="Table Grid" w:uiPriority="39"/>
+    <w:lsdException w:name="Table Theme" w:semiHidden="1" w:unhideWhenUsed="1"/>
+    <w:lsdException w:name="Placeholder Text" w:semiHidden="1"/>
+    <w:lsdException w:name="No Spacing" w:uiPriority="1" w:qFormat="1"/>
+    <w:lsdException w:name="Light Shading" w:uiPriority="60"/>
+    <w:lsdException w:name="Light List" w:uiPriority="61"/>
+    <w:lsdException w:name="Light Grid" w:uiPriority="62"/>
+    <w:lsdException w:name="Medium Shading 1" w:uiPriority="63"/>
+    <w:lsdException w:name="Medium Shading 2" w:uiPriority="64"/>
+    <w:lsdException w:name="Medium List 1" w:uiPriority="65"/>
+    <w:lsdException w:name="Medium List 2" w:uiPriority="66"/>
+    <w:lsdException w:name="Medium Grid 1" w:uiPriority="67"/>
+    <w:lsdException w:name="Medium Grid 2" w:uiPriority="68"/>
+    <w:lsdException w:name="Medium Grid 3" w:uiPriority="69"/>
+    <w:lsdException w:name="Dark List" w:uiPriority="70"/>
+    <w:lsdException w:name="Colorful Shading" w:uiPriority="71"/>
+    <w:lsdException w:name="Colorful List" w:uiPriority="72"/>
+    <w:lsdException w:name="Colorful Grid" w:uiPriority="73"/>
+    <w:lsdException w:name="Light Shading Accent 1" w:uiPriority="60"/>
+    <w:lsdException w:name="Light List Accent 1" w:uiPriority="61"/>
+    <w:lsdException w:name="Light Grid Accent 1" w:uiPriority="62"/>
+    <w:lsdException w:name="Medium Shading 1 Accent 1" w:uiPriority="63"/>
+    <w:lsdException w:name="Medium Shading 2 Accent 1" w:uiPriority="64"/>
+    <w:lsdException w:name="Medium List 1 Accent 1" w:uiPriority="65"/>
+    <w:lsdException w:name="Revision" w:semiHidden="1"/>
+    <w:lsdException w:name="List Paragraph" w:uiPriority="34" w:qFormat="1"/>
+    <w:lsdException w:name="Quote" w:uiPriority="29" w:qFormat="1"/>
+    <w:lsdException w:name="Intense Quote" w:uiPriority="30" w:qFormat="1"/>
+    <w:lsdException w:name="Medium List 2 Accent 1" w:uiPriority="66"/>
+    <w:lsdException w:name="Medium Grid 1 Accent 1" w:uiPriority="67"/>
+    <w:lsdException w:name="Medium Grid 2 Accent 1" w:uiPriority="68"/>
+    <w:lsdException w:name="Medium Grid 3 Accent 1" w:uiPriority="69"/>
+    <w:lsdException w:name="Dark List Accent 1" w:uiPriority="70"/>
+    <w:lsdException w:name="Colorful Shading Accent 1" w:uiPriority="71"/>
+    <w:lsdException w:name="Colorful List Accent 1" w:uiPriority="72"/>
+    <w:lsdException w:name="Colorful Grid Accent 1" w:uiPriority="73"/>
+    <w:lsdException w:name="Light Shading Accent 2" w:uiPriority="60"/>
+    <w:lsdException w:name="Light List Accent 2" w:uiPriority="61"/>
+    <w:lsdException w:name="Light Grid Accent 2" w:uiPriority="62"/>
+    <w:lsdException w:name="Medium Shading 1 Accent 2" w:uiPriority="63"/>
+    <w:lsdException w:name="Medium Shading 2 Accent 2" w:uiPriority="64"/>
+    <w:lsdException w:name="Medium List 1 Accent 2" w:uiPriority="65"/>
+    <w:lsdException w:name="Medium List 2 Accent 2" w:uiPriority="66"/>
+    <w:lsdException w:name="Medium Grid 1 Accent 2" w:uiPriority="67"/>
+    <w:lsdException w:name="Medium Grid 2 Accent 2" w:uiPriority="68"/>
+    <w:lsdException w:name="Medium Grid 3 Accent 2" w:uiPriority="69"/>
+    <w:lsdException w:name="Dark List Accent 2" w:uiPriority="70"/>
+    <w:lsdException w:name="Colorful Shading Accent 2" w:uiPriority="71"/>
+    <w:lsdException w:name="Colorful List Accent 2" w:uiPriority="72"/>
+    <w:lsdException w:name="Colorful Grid Accent 2" w:uiPriority="73"/>
+    <w:lsdException w:name="Light Shading Accent 3" w:uiPriority="60"/>
+    <w:lsdException w:name="Light List Accent 3" w:uiPriority="61"/>
+    <w:lsdException w:name="Light Grid Accent 3" w:uiPriority="62"/>
+    <w:lsdException w:name="Medium Shading 1 Accent 3" w:uiPriority="63"/>
+    <w:lsdException w:name="Medium Shading 2 Accent 3" w:uiPriority="64"/>
+    <w:lsdException w:name="Medium List 1 Accent 3" w:uiPriority="65"/>
+    <w:lsdException w:name="Medium List 2 Accent 3" w:uiPriority="66"/>
+    <w:lsdException w:name="Medium Grid 1 Accent 3" w:uiPriority="67"/>
+    <w:lsdException w:name="Medium Grid 2 Accent 3" w:uiPriority="68"/>
+    <w:lsdException w:name="Medium Grid 3 Accent 3" w:uiPriority="69"/>
+    <w:lsdException w:name="Dark List Accent 3" w:uiPriority="70"/>
+    <w:lsdException w:name="Colorful Shading Accent 3" w:uiPriority="71"/>
+    <w:lsdException w:name="Colorful List Accent 3" w:uiPriority="72"/>
+    <w:lsdException w:name="Colorful Grid Accent 3" w:uiPriority="73"/>
+    <w:lsdException w:name="Light Shading Accent 4" w:uiPriority="60"/>
+    <w:lsdException w:name="Light List Accent 4" w:uiPriority="61"/>
+    <w:lsdException w:name="Light Grid Accent 4" w:uiPriority="62"/>
+    <w:lsdException w:name="Medium Shading 1 Accent 4" w:uiPriority="63"/>
+    <w:lsdException w:name="Medium Shading 2 Accent 4" w:uiPriority="64"/>
+    <w:lsdException w:name="Medium List 1 Accent 4" w:uiPriority="65"/>
+    <w:lsdException w:name="Medium List 2 Accent 4" w:uiPriority="66"/>
+    <w:lsdException w:name="Medium Grid 1 Accent 4" w:uiPriority="67"/>
+    <w:lsdException w:name="Medium Grid 2 Accent 4" w:uiPriority="68"/>
+    <w:lsdException w:name="Medium Grid 3 Accent 4" w:uiPriority="69"/>
+    <w:lsdException w:name="Dark List Accent 4" w:uiPriority="70"/>
+    <w:lsdException w:name="Colorful Shading Accent 4" w:uiPriority="71"/>
+    <w:lsdException w:name="Colorful List Accent 4" w:uiPriority="72"/>
+    <w:lsdException w:name="Colorful Grid Accent 4" w:uiPriority="73"/>
+    <w:lsdException w:name="Light Shading Accent 5" w:uiPriority="60"/>
+    <w:lsdException w:name="Light List Accent 5" w:uiPriority="61"/>
+    <w:lsdException w:name="Light Grid Accent 5" w:uiPriority="62"/>
+    <w:lsdException w:name="Medium Shading 1 Accent 5" w:uiPriority="63"/>
+    <w:lsdException w:name="Medium Shading 2 Accent 5" w:uiPriority="64"/>
+    <w:lsdException w:name="Medium List 1 Accent 5" w:uiPriority="65"/>
+    <w:lsdException w:name="Medium List 2 Accent 5" w:uiPriority="66"/>
+    <w:lsdException w:name="Medium Grid 1 Accent 5" w:uiPriority="67"/>
+    <w:lsdException w:name="Medium Grid 2 Accent 5" w:uiPriority="68"/>
+    <w:lsdException w:name="Medium Grid 3 Accent 5" w:uiPriority="69"/>
+    <w:lsdException w:name="Dark List Accent 5" w:uiPriority="70"/>
+    <w:lsdException w:name="Colorful Shading Accent 5" w:uiPriority="71"/>
+    <w:lsdException w:name="Colorful List Accent 5" w:uiPriority="72"/>
+    <w:lsdException w:name="Colorful Grid Accent 5" w:uiPriority="73"/>
+    <w:lsdException w:name="Light Shading Accent 6" w:uiPriority="60"/>
+    <w:lsdException w:name="Light List Accent 6" w:uiPriority="61"/>
+    <w:lsdException w:name="Light Grid Accent 6" w:uiPriority="62"/>
+    <w:lsdException w:name="Medium Shading 1 Accent 6" w:uiPriority="63"/>
+    <w:lsdException w:name="Medium Shading 2 Accent 6" w:uiPriority="64"/>
+    <w:lsdException w:name="Medium List 1 Accent 6" w:uiPriority="65"/>
+    <w:lsdException w:name="Medium List 2 Accent 6" w:uiPriority="66"/>
+    <w:lsdException w:name="Medium Grid 1 Accent 6" w:uiPriority="67"/>
+    <w:lsdException w:name="Medium Grid 2 Accent 6" w:uiPriority="68"/>
+    <w:lsdException w:name="Medium Grid 3 Accent 6" w:uiPriority="69"/>
+    <w:lsdException w:name="Dark List Accent 6" w:uiPriority="70"/>
+    <w:lsdException w:name="Colorful Shading Accent 6" w:uiPriority="71"/>
+    <w:lsdException w:name="Colorful List Accent 6" w:uiPriority="72"/>
+    <w:lsdException w:name="Colorful Grid Accent 6" w:uiPriority="73"/>
+    <w:lsdException w:name="Subtle Emphasis" w:uiPriority="19" w:qFormat="1"/>
+    <w:lsdException w:name="Intense Emphasis" w:uiPriority="21" w:qFormat="1"/>
+    <w:lsdException w:name="Subtle Reference" w:uiPriority="31" w:qFormat="1"/>
+    <w:lsdException w:name="Intense Reference" w:uiPriority="32" w:qFormat="1"/>
+    <w:lsdException w:name="Book Title" w:uiPriority="33" w:qFormat="1"/>
+    <w:lsdException w:name="Bibliography" w:semiHidden="1" w:uiPriority="37" w:unhideWhenUsed="1"/>
+    <w:lsdException w:name="TOC Heading" w:semiHidden="1" w:uiPriority="39" w:unhideWhenUsed="1" w:qFormat="1"/>
+    <w:lsdException w:name="Plain Table 1" w:uiPriority="41"/>
+    <w:lsdException w:name="Plain Table 2" w:uiPriority="42"/>
+    <w:lsdException w:name="Plain Table 3" w:uiPriority="43"/>
+    <w:lsdException w:name="Plain Table 4" w:uiPriority="44"/>
+    <w:lsdException w:name="Plain Table 5" w:uiPriority="45"/>
+    <w:lsdException w:name="Grid Table Light" w:uiPriority="40"/>
+    <w:lsdException w:name="Grid Table 1 Light" w:uiPriority="46"/>
+    <w:lsdException w:name="Grid Table 2" w:uiPriority="47"/>
+    <w:lsdException w:name="Grid Table 3" w:uiPriority="48"/>
+    <w:lsdException w:name="Grid Table 4" w:uiPriority="49"/>
+    <w:lsdException w:name="Grid Table 5 Dark" w:uiPriority="50"/>
+    <w:lsdException w:name="Grid Table 6 Colorful" w:uiPriority="51"/>
+    <w:lsdException w:name="Grid Table 7 Colorful" w:uiPriority="52"/>
+    <w:lsdException w:name="Grid Table 1 Light Accent 1" w:uiPriority="46"/>
+    <w:lsdException w:name="Grid Table 2 Accent 1" w:uiPriority="47"/>
+    <w:lsdException w:name="Grid Table 3 Accent 1" w:uiPriority="48"/>
+    <w:lsdException w:name="Grid Table 4 Accent 1" w:uiPriority="49"/>
+    <w:lsdException w:name="Grid Table 5 Dark Accent 1" w:uiPriority="50"/>
+    <w:lsdException w:name="Grid Table 6 Colorful Accent 1" w:uiPriority="51"/>
+    <w:lsdException w:name="Grid Table 7 Colorful Accent 1" w:uiPriority="52"/>
+    <w:lsdException w:name="Grid Table 1 Light Accent 2" w:uiPriority="46"/>
+    <w:lsdException w:name="Grid Table 2 Accent 2" w:uiPriority="47"/>
+    <w:lsdException w:name="Grid Table 3 Accent 2" w:uiPriority="48"/>
+    <w:lsdException w:name="Grid Table 4 Accent 2" w:uiPriority="49"/>
+    <w:lsdException w:name="Grid Table 5 Dark Accent 2" w:uiPriority="50"/>
+    <w:lsdException w:name="Grid Table 6 Colorful Accent 2" w:uiPriority="51"/>
+    <w:lsdException w:name="Grid Table 7 Colorful Accent 2" w:uiPriority="52"/>
+    <w:lsdException w:name="Grid Table 1 Light Accent 3" w:uiPriority="46"/>
+    <w:lsdException w:name="Grid Table 2 Accent 3" w:uiPriority="47"/>
+    <w:lsdException w:name="Grid Table 3 Accent 3" w:uiPriority="48"/>
+    <w:lsdException w:name="Grid Table 4 Accent 3" w:uiPriority="49"/>
+    <w:lsdException w:name="Grid Table 5 Dark Accent 3" w:uiPriority="50"/>
+    <w:lsdException w:name="Grid Table 6 Colorful Accent 3" w:uiPriority="51"/>
+    <w:lsdException w:name="Grid Table 7 Colorful Accent 3" w:uiPriority="52"/>
+    <w:lsdException w:name="Grid Table 1 Light Accent 4" w:uiPriority="46"/>
+    <w:lsdException w:name="Grid Table 2 Accent 4" w:uiPriority="47"/>
+    <w:lsdException w:name="Grid Table 3 Accent 4" w:uiPriority="48"/>
+    <w:lsdException w:name="Grid Table 4 Accent 4" w:uiPriority="49"/>
+    <w:lsdException w:name="Grid Table 5 Dark Accent 4" w:uiPriority="50"/>
+    <w:lsdException w:name="Grid Table 6 Colorful Accent 4" w:uiPriority="51"/>
+    <w:lsdException w:name="Grid Table 7 Colorful Accent 4" w:uiPriority="52"/>
+    <w:lsdException w:name="Grid Table 1 Light Accent 5" w:uiPriority="46"/>
+    <w:lsdException w:name="Grid Table 2 Accent 5" w:uiPriority="47"/>
+    <w:lsdException w:name="Grid Table 3 Accent 5" w:uiPriority="48"/>
+    <w:lsdException w:name="Grid Table 4 Accent 5" w:uiPriority="49"/>
+    <w:lsdException w:name="Grid Table 5 Dark Accent 5" w:uiPriority="50"/>
+    <w:lsdException w:name="Grid Table 6 Colorful Accent 5" w:uiPriority="51"/>
+    <w:lsdException w:name="Grid Table 7 Colorful Accent 5" w:uiPriority="52"/>
+    <w:lsdException w:name="Grid Table 1 Light Accent 6" w:uiPriority="46"/>
+    <w:lsdException w:name="Grid Table 2 Accent 6" w:uiPriority="47"/>
+    <w:lsdException w:name="Grid Table 3 Accent 6" w:uiPriority="48"/>
+    <w:lsdException w:name="Grid Table 4 Accent 6" w:uiPriority="49"/>
+    <w:lsdException w:name="Grid Table 5 Dark Accent 6" w:uiPriority="50"/>
+    <w:lsdException w:name="Grid Table 6 Colorful Accent 6" w:uiPriority="51"/>
+    <w:lsdException w:name="Grid Table 7 Colorful Accent 6" w:uiPriority="52"/>
+    <w:lsdException w:name="List Table 1 Light" w:uiPriority="46"/>
+    <w:lsdException w:name="List Table 2" w:uiPriority="47"/>
+    <w:lsdException w:name="List Table 3" w:uiPriority="48"/>
+    <w:lsdException w:name="List Table 4" w:uiPriority="49"/>
+    <w:lsdException w:name="List Table 5 Dark" w:uiPriority="50"/>
+    <w:lsdException w:name="List Table 6 Colorful" w:uiPriority="51"/>
+    <w:lsdException w:name="List Table 7 Colorful" w:uiPriority="52"/>
+    <w:lsdException w:name="List Table 1 Light Accent 1" w:uiPriority="46"/>
+    <w:lsdException w:name="List Table 2 Accent 1" w:uiPriority="47"/>
+    <w:lsdException w:name="List Table 3 Accent 1" w:uiPriority="48"/>
+    <w:lsdException w:name="List Table 4 Accent 1" w:uiPriority="49"/>
+    <w:lsdException w:name="List Table 5 Dark Accent 1" w:uiPriority="50"/>
+    <w:lsdException w:name="List Table 6 Colorful Accent 1" w:uiPriority="51"/>
+    <w:lsdException w:name="List Table 7 Colorful Accent 1" w:uiPriority="52"/>
+    <w:lsdException w:name="List Table 1 Light Accent 2" w:uiPriority="46"/>
+    <w:lsdException w:name="List Table 2 Accent 2" w:uiPriority="47"/>
+    <w:lsdException w:name="List Table 3 Accent 2" w:uiPriority="48"/>
+    <w:lsdException w:name="List Table 4 Accent 2" w:uiPriority="49"/>
+    <w:lsdException w:name="List Table 5 Dark Accent 2" w:uiPriority="50"/>
+    <w:lsdException w:name="List Table 6 Colorful Accent 2" w:uiPriority="51"/>
+    <w:lsdException w:name="List Table 7 Colorful Accent 2" w:uiPriority="52"/>
+    <w:lsdException w:name="List Table 1 Light Accent 3" w:uiPriority="46"/>
+    <w:lsdException w:name="List Table 2 Accent 3" w:uiPriority="47"/>
+    <w:lsdException w:name="List Table 3 Accent 3" w:uiPriority="48"/>
+    <w:lsdException w:name="List Table 4 Accent 3" w:uiPriority="49"/>
+    <w:lsdException w:name="List Table 5 Dark Accent 3" w:uiPriority="50"/>
+    <w:lsdException w:name="List Table 6 Colorful Accent 3" w:uiPriority="51"/>
+    <w:lsdException w:name="List Table 7 Colorful Accent 3" w:uiPriority="52"/>
+    <w:lsdException w:name="List Table 1 Light Accent 4" w:uiPriority="46"/>
+    <w:lsdException w:name="List Table 2 Accent 4" w:uiPriority="47"/>
+    <w:lsdException w:name="List Table 3 Accent 4" w:uiPriority="48"/>
+    <w:lsdException w:name="List Table 4 Accent 4" w:uiPriority="49"/>
+    <w:lsdException w:name="List Table 5 Dark Accent 4" w:uiPriority="50"/>
+    <w:lsdException w:name="List Table 6 Colorful Accent 4" w:uiPriority="51"/>
+    <w:lsdException w:name="List Table 7 Colorful Accent 4" w:uiPriority="52"/>
+    <w:lsdException w:name="List Table 1 Light Accent 5" w:uiPriority="46"/>
+    <w:lsdException w:name="List Table 2 Accent 5" w:uiPriority="47"/>
+    <w:lsdException w:name="List Table 3 Accent 5" w:uiPriority="48"/>
+    <w:lsdException w:name="List Table 4 Accent 5" w:uiPriority="49"/>
+    <w:lsdException w:name="List Table 5 Dark Accent 5" w:uiPriority="50"/>
+    <w:lsdException w:name="List Table 6 Colorful Accent 5" w:uiPriority="51"/>
+    <w:lsdException w:name="List Table 7 Colorful Accent 5" w:uiPriority="52"/>
+    <w:lsdException w:name="List Table 1 Light Accent 6" w:uiPriority="46"/>
+    <w:lsdException w:name="List Table 2 Accent 6" w:uiPriority="47"/>
+    <w:lsdException w:name="List Table 3 Accent 6" w:uiPriority="48"/>
+    <w:lsdException w:name="List Table 4 Accent 6" w:uiPriority="49"/>
+    <w:lsdException w:name="List Table 5 Dark Accent 6" w:uiPriority="50"/>
+    <w:lsdException w:name="List Table 6 Colorful Accent 6" w:uiPriority="51"/>
+    <w:lsdException w:name="List Table 7 Colorful Accent 6" w:uiPriority="52"/>
   </w:latentStyles>
   <w:style w:type="paragraph" w:default="1" w:styleId="Standard">
     <w:name w:val="Normal"/>
@@ -14146,7 +14115,7 @@
   <a:extraClrSchemeLst/>
   <a:extLst>
     <a:ext uri="{05A4C25C-085E-4340-85A3-A5531E510DB2}">
-      <thm15:themeFamily xmlns:thm15="http://schemas.microsoft.com/office/thememl/2012/main" xmlns="" name="Office Theme" id="{62F939B6-93AF-4DB8-9C6B-D6C7DFDC589F}" vid="{4A3C46E8-61CC-4603-A589-7422A47A8E4A}"/>
+      <thm15:themeFamily xmlns:thm15="http://schemas.microsoft.com/office/thememl/2012/main" name="Office Theme" id="{62F939B6-93AF-4DB8-9C6B-D6C7DFDC589F}" vid="{4A3C46E8-61CC-4603-A589-7422A47A8E4A}"/>
     </a:ext>
   </a:extLst>
 </a:theme>

</xml_diff>

<commit_message>
+) Update answer, correct typo
</commit_message>
<xml_diff>
--- a/4th_sem/ass/Fragenkatalog/Anwsers of Questionnaire/Final_v0.90/Fragenkatalog_v3_and_Answers.docx
+++ b/4th_sem/ass/Fragenkatalog/Anwsers of Questionnaire/Final_v0.90/Fragenkatalog_v3_and_Answers.docx
@@ -845,8 +845,6 @@
         </w:rPr>
         <w:t>,</w:t>
       </w:r>
-      <w:bookmarkStart w:id="0" w:name="_GoBack"/>
-      <w:bookmarkEnd w:id="0"/>
       <w:r>
         <w:rPr>
           <w:sz w:val="20"/>
@@ -2166,21 +2164,33 @@
         </w:rPr>
         <w:t xml:space="preserve"> will sendet einen </w:t>
       </w:r>
-      <w:proofErr w:type="spellStart"/>
-      <w:r>
-        <w:rPr>
-          <w:sz w:val="20"/>
-          <w:szCs w:val="20"/>
-        </w:rPr>
-        <w:t>Broatcast</w:t>
-      </w:r>
-      <w:proofErr w:type="spellEnd"/>
-      <w:r>
-        <w:rPr>
-          <w:sz w:val="20"/>
-          <w:szCs w:val="20"/>
-        </w:rPr>
-        <w:t xml:space="preserve"> in den Ring das er </w:t>
+      <w:r>
+        <w:rPr>
+          <w:sz w:val="20"/>
+          <w:szCs w:val="20"/>
+        </w:rPr>
+        <w:t>Broadcast</w:t>
+      </w:r>
+      <w:r>
+        <w:rPr>
+          <w:sz w:val="20"/>
+          <w:szCs w:val="20"/>
+        </w:rPr>
+        <w:t xml:space="preserve"> in den Ring </w:t>
+      </w:r>
+      <w:r>
+        <w:rPr>
+          <w:sz w:val="20"/>
+          <w:szCs w:val="20"/>
+        </w:rPr>
+        <w:t>den</w:t>
+      </w:r>
+      <w:r>
+        <w:rPr>
+          <w:sz w:val="20"/>
+          <w:szCs w:val="20"/>
+        </w:rPr>
+        <w:t xml:space="preserve"> er </w:t>
       </w:r>
       <w:proofErr w:type="spellStart"/>
       <w:r>
@@ -2235,6 +2245,8 @@
         </w:rPr>
         <w:t xml:space="preserve"> meldet sich.</w:t>
       </w:r>
+      <w:bookmarkStart w:id="0" w:name="_GoBack"/>
+      <w:bookmarkEnd w:id="0"/>
     </w:p>
     <w:p>
       <w:pPr>
@@ -14329,7 +14341,7 @@
   <a:extraClrSchemeLst/>
   <a:extLst>
     <a:ext uri="{05A4C25C-085E-4340-85A3-A5531E510DB2}">
-      <thm15:themeFamily xmlns:thm15="http://schemas.microsoft.com/office/thememl/2012/main" xmlns="" name="Office Theme" id="{62F939B6-93AF-4DB8-9C6B-D6C7DFDC589F}" vid="{4A3C46E8-61CC-4603-A589-7422A47A8E4A}"/>
+      <thm15:themeFamily xmlns="" xmlns:thm15="http://schemas.microsoft.com/office/thememl/2012/main" name="Office Theme" id="{62F939B6-93AF-4DB8-9C6B-D6C7DFDC589F}" vid="{4A3C46E8-61CC-4603-A589-7422A47A8E4A}"/>
     </a:ext>
   </a:extLst>
 </a:theme>

</xml_diff>